<commit_message>
SRS section 2 done(except last point)
</commit_message>
<xml_diff>
--- a/140542B_SRS.docx
+++ b/140542B_SRS.docx
@@ -16,21 +16,11 @@
         <w:pStyle w:val="Title"/>
         <w:jc w:val="right"/>
       </w:pPr>
-      <w:r>
-        <w:fldChar w:fldCharType="begin"/>
-      </w:r>
-      <w:r>
-        <w:instrText xml:space="preserve"> TITLE  \* MERGEFORMAT </w:instrText>
-      </w:r>
-      <w:r>
-        <w:fldChar w:fldCharType="separate"/>
-      </w:r>
-      <w:r>
-        <w:t>Software Requirements Specification</w:t>
-      </w:r>
-      <w:r>
-        <w:fldChar w:fldCharType="end"/>
-      </w:r>
+      <w:fldSimple w:instr=" TITLE  \* MERGEFORMAT ">
+        <w:r>
+          <w:t>Software Requirements Specification</w:t>
+        </w:r>
+      </w:fldSimple>
     </w:p>
     <w:p/>
     <w:p/>
@@ -2748,22 +2738,11 @@
       <w:r>
         <w:br w:type="page"/>
       </w:r>
-      <w:r>
-        <w:lastRenderedPageBreak/>
-        <w:fldChar w:fldCharType="begin"/>
-      </w:r>
-      <w:r>
-        <w:instrText xml:space="preserve"> TITLE  \* MERGEFORMAT </w:instrText>
-      </w:r>
-      <w:r>
-        <w:fldChar w:fldCharType="separate"/>
-      </w:r>
-      <w:r>
-        <w:t>Software Requirements Specification</w:t>
-      </w:r>
-      <w:r>
-        <w:fldChar w:fldCharType="end"/>
-      </w:r>
+      <w:fldSimple w:instr=" TITLE  \* MERGEFORMAT ">
+        <w:r>
+          <w:t>Software Requirements Specification</w:t>
+        </w:r>
+      </w:fldSimple>
       <w:r>
         <w:t xml:space="preserve"> </w:t>
       </w:r>
@@ -2798,10 +2777,7 @@
         <w:t>application</w:t>
       </w:r>
       <w:r>
-        <w:t xml:space="preserve">. This </w:t>
-      </w:r>
-      <w:r>
-        <w:t>includes the purpose, scope, definitions, acronyms, abbreviations, references, and overview of the SRS</w:t>
+        <w:t>. This includes the purpose, scope, definitions, acronyms, abbreviations, references, and overview of the SRS</w:t>
       </w:r>
     </w:p>
     <w:p>
@@ -2888,10 +2864,7 @@
         <w:pStyle w:val="BodyText"/>
       </w:pPr>
       <w:r>
-        <w:t xml:space="preserve">The </w:t>
-      </w:r>
-      <w:r>
-        <w:t>“Smart Planner”</w:t>
+        <w:t>The “Smart Planner”</w:t>
       </w:r>
       <w:r>
         <w:t xml:space="preserve"> is an Android</w:t>
@@ -2903,10 +2876,7 @@
         <w:t xml:space="preserve"> together with a web server which provide</w:t>
       </w:r>
       <w:r>
-        <w:t xml:space="preserve"> the functionality on</w:t>
-      </w:r>
-      <w:r>
-        <w:t xml:space="preserve"> planning the daily routine. It ranges from about scheduling a message to someone to scheduling a set of meetings in business life.</w:t>
+        <w:t xml:space="preserve"> the functionality on planning the daily routine. It ranges from about scheduling a message to someone to scheduling a set of meetings in business life.</w:t>
       </w:r>
       <w:r>
         <w:t xml:space="preserve"> The users</w:t>
@@ -3275,74 +3245,509 @@
     </w:p>
     <w:p>
       <w:pPr>
-        <w:pStyle w:val="InfoBlue"/>
-      </w:pPr>
-      <w:r>
-        <w:t xml:space="preserve">[This section of the SRS describes the general factors that affect the product and its requirements.  This section does not state specific requirements.  Instead, it provides a background for those requirements, which are defined in detail in Section 3, and makes them easier to understand. Include such items as: </w:t>
-      </w:r>
-    </w:p>
-    <w:p>
-      <w:pPr>
-        <w:pStyle w:val="InfoBlue"/>
-      </w:pPr>
-      <w:r>
-        <w:t>•</w:t>
-      </w:r>
-      <w:r>
-        <w:tab/>
-        <w:t>product perspective</w:t>
-      </w:r>
-    </w:p>
-    <w:p>
-      <w:pPr>
-        <w:pStyle w:val="InfoBlue"/>
-      </w:pPr>
-      <w:r>
-        <w:t>•</w:t>
-      </w:r>
-      <w:r>
-        <w:tab/>
-        <w:t>product functions</w:t>
-      </w:r>
-    </w:p>
-    <w:p>
-      <w:pPr>
-        <w:pStyle w:val="InfoBlue"/>
-      </w:pPr>
-      <w:r>
-        <w:t>•</w:t>
-      </w:r>
-      <w:r>
-        <w:tab/>
-        <w:t xml:space="preserve"> user characteristics</w:t>
-      </w:r>
-    </w:p>
-    <w:p>
-      <w:pPr>
-        <w:pStyle w:val="InfoBlue"/>
-      </w:pPr>
-      <w:r>
-        <w:t>•</w:t>
-      </w:r>
-      <w:r>
-        <w:tab/>
-        <w:t>constraints</w:t>
-      </w:r>
-    </w:p>
-    <w:p>
-      <w:pPr>
-        <w:pStyle w:val="InfoBlue"/>
-      </w:pPr>
-      <w:r>
-        <w:t>•</w:t>
-      </w:r>
-      <w:r>
-        <w:tab/>
-      </w:r>
+        <w:pStyle w:val="BodyText"/>
+      </w:pPr>
+      <w:r>
+        <w:t>This section of the SRS describes the general factors that affect the product and its requirements.  This section does not state specific requirements.  Instead, it provides a background for those requirements, which are defined in detail in Secti</w:t>
+      </w:r>
+      <w:r>
+        <w:t>on 3.</w:t>
+      </w:r>
+    </w:p>
+    <w:p>
+      <w:pPr>
+        <w:pStyle w:val="Heading2"/>
+      </w:pPr>
+      <w:r>
+        <w:t>Product p</w:t>
+      </w:r>
+      <w:r>
+        <w:t>erspective</w:t>
+      </w:r>
+    </w:p>
+    <w:p>
+      <w:pPr>
+        <w:ind w:left="720"/>
+      </w:pPr>
+      <w:r>
+        <w:t>The system consists of an Android application and a web server to interact with it. The web server will use a separate remote database to store the data.</w:t>
+      </w:r>
+      <w:r>
+        <w:t xml:space="preserve"> Application users can only interact through the Android application. </w:t>
+      </w:r>
+      <w:r>
+        <w:t>The following block diagram will show the communication between components.</w:t>
+      </w:r>
+    </w:p>
+    <w:p>
+      <w:pPr>
+        <w:ind w:left="720"/>
+      </w:pPr>
+    </w:p>
+    <w:p>
+      <w:pPr>
+        <w:ind w:left="720"/>
+      </w:pPr>
+      <w:r>
+        <w:rPr>
+          <w:noProof/>
+        </w:rPr>
+        <w:drawing>
+          <wp:inline distT="0" distB="0" distL="0" distR="0">
+            <wp:extent cx="5738357" cy="3726503"/>
+            <wp:effectExtent l="133350" t="114300" r="148590" b="160020"/>
+            <wp:docPr id="2" name="Picture 2"/>
+            <wp:cNvGraphicFramePr>
+              <a:graphicFrameLocks xmlns:a="http://schemas.openxmlformats.org/drawingml/2006/main" noChangeAspect="1"/>
+            </wp:cNvGraphicFramePr>
+            <a:graphic xmlns:a="http://schemas.openxmlformats.org/drawingml/2006/main">
+              <a:graphicData uri="http://schemas.openxmlformats.org/drawingml/2006/picture">
+                <pic:pic xmlns:pic="http://schemas.openxmlformats.org/drawingml/2006/picture">
+                  <pic:nvPicPr>
+                    <pic:cNvPr id="2" name="Capture.PNG"/>
+                    <pic:cNvPicPr/>
+                  </pic:nvPicPr>
+                  <pic:blipFill>
+                    <a:blip r:embed="rId9">
+                      <a:extLst>
+                        <a:ext uri="{28A0092B-C50C-407E-A947-70E740481C1C}">
+                          <a14:useLocalDpi xmlns:a14="http://schemas.microsoft.com/office/drawing/2010/main" val="0"/>
+                        </a:ext>
+                      </a:extLst>
+                    </a:blip>
+                    <a:stretch>
+                      <a:fillRect/>
+                    </a:stretch>
+                  </pic:blipFill>
+                  <pic:spPr>
+                    <a:xfrm>
+                      <a:off x="0" y="0"/>
+                      <a:ext cx="5738357" cy="3726503"/>
+                    </a:xfrm>
+                    <a:prstGeom prst="rect">
+                      <a:avLst/>
+                    </a:prstGeom>
+                    <a:solidFill>
+                      <a:srgbClr val="FFFFFF">
+                        <a:shade val="85000"/>
+                      </a:srgbClr>
+                    </a:solidFill>
+                    <a:ln w="88900" cap="sq">
+                      <a:solidFill>
+                        <a:srgbClr val="FFFFFF"/>
+                      </a:solidFill>
+                      <a:miter lim="800000"/>
+                    </a:ln>
+                    <a:effectLst>
+                      <a:outerShdw blurRad="55000" dist="18000" dir="5400000" algn="tl" rotWithShape="0">
+                        <a:srgbClr val="000000">
+                          <a:alpha val="40000"/>
+                        </a:srgbClr>
+                      </a:outerShdw>
+                    </a:effectLst>
+                    <a:scene3d>
+                      <a:camera prst="orthographicFront"/>
+                      <a:lightRig rig="twoPt" dir="t">
+                        <a:rot lat="0" lon="0" rev="7200000"/>
+                      </a:lightRig>
+                    </a:scene3d>
+                    <a:sp3d>
+                      <a:bevelT w="25400" h="19050"/>
+                      <a:contourClr>
+                        <a:srgbClr val="FFFFFF"/>
+                      </a:contourClr>
+                    </a:sp3d>
+                  </pic:spPr>
+                </pic:pic>
+              </a:graphicData>
+            </a:graphic>
+          </wp:inline>
+        </w:drawing>
+      </w:r>
+    </w:p>
+    <w:p>
+      <w:pPr>
+        <w:ind w:left="720"/>
+      </w:pPr>
+      <w:r>
+        <w:t xml:space="preserve">The web server analyzes the data sent by the Android application using algorithms and it sends the reports to the user via emails. </w:t>
+      </w:r>
+      <w:r>
+        <w:t>User</w:t>
+      </w:r>
+      <w:r>
+        <w:t xml:space="preserve"> can request for predicted schedules via Android application, then the</w:t>
+      </w:r>
+      <w:r>
+        <w:t xml:space="preserve"> application sends a request to the web server and the</w:t>
+      </w:r>
+      <w:r>
+        <w:t xml:space="preserve"> server process the data and return the schedule to the Android application. </w:t>
+      </w:r>
+    </w:p>
+    <w:p>
+      <w:pPr>
+        <w:ind w:left="720"/>
+      </w:pPr>
+    </w:p>
+    <w:p>
+      <w:pPr>
+        <w:ind w:left="720"/>
+      </w:pPr>
+    </w:p>
+    <w:p>
+      <w:pPr>
+        <w:ind w:left="720"/>
+      </w:pPr>
+    </w:p>
+    <w:p>
+      <w:pPr>
+        <w:ind w:left="720"/>
+      </w:pPr>
+    </w:p>
+    <w:p>
+      <w:pPr>
+        <w:pStyle w:val="Heading2"/>
+      </w:pPr>
+      <w:r>
+        <w:lastRenderedPageBreak/>
+        <w:t>P</w:t>
+      </w:r>
+      <w:r>
+        <w:t>roduct functions</w:t>
+      </w:r>
+    </w:p>
+    <w:p>
+      <w:pPr>
+        <w:ind w:firstLine="720"/>
+      </w:pPr>
+      <w:r>
+        <w:t>The functionalities of the user are,</w:t>
+      </w:r>
+    </w:p>
+    <w:p>
+      <w:pPr>
+        <w:widowControl/>
+        <w:numPr>
+          <w:ilvl w:val="0"/>
+          <w:numId w:val="6"/>
+        </w:numPr>
+        <w:spacing w:line="240" w:lineRule="auto"/>
+      </w:pPr>
+      <w:r>
+        <w:t>Register to the system</w:t>
+      </w:r>
+    </w:p>
+    <w:p>
+      <w:pPr>
+        <w:widowControl/>
+        <w:numPr>
+          <w:ilvl w:val="0"/>
+          <w:numId w:val="6"/>
+        </w:numPr>
+        <w:spacing w:line="240" w:lineRule="auto"/>
+      </w:pPr>
+      <w:r>
+        <w:t>Schedule a message</w:t>
+      </w:r>
+      <w:r>
+        <w:t xml:space="preserve"> based on time</w:t>
+      </w:r>
+    </w:p>
+    <w:p>
+      <w:pPr>
+        <w:widowControl/>
+        <w:numPr>
+          <w:ilvl w:val="0"/>
+          <w:numId w:val="6"/>
+        </w:numPr>
+        <w:spacing w:line="240" w:lineRule="auto"/>
+      </w:pPr>
+      <w:r>
+        <w:t>Schedule a task</w:t>
+      </w:r>
+      <w:r>
+        <w:t xml:space="preserve"> based on time or location</w:t>
+      </w:r>
+    </w:p>
+    <w:p>
+      <w:pPr>
+        <w:widowControl/>
+        <w:numPr>
+          <w:ilvl w:val="0"/>
+          <w:numId w:val="6"/>
+        </w:numPr>
+        <w:spacing w:line="240" w:lineRule="auto"/>
+      </w:pPr>
+      <w:r>
+        <w:t>Check for the predicted schedule</w:t>
+      </w:r>
+    </w:p>
+    <w:p>
+      <w:pPr>
+        <w:widowControl/>
+        <w:numPr>
+          <w:ilvl w:val="0"/>
+          <w:numId w:val="6"/>
+        </w:numPr>
+        <w:spacing w:line="240" w:lineRule="auto"/>
+      </w:pPr>
+      <w:r>
+        <w:t>Check for a route for a certain location</w:t>
+      </w:r>
+    </w:p>
+    <w:p/>
+    <w:p>
+      <w:pPr>
+        <w:ind w:left="720"/>
+      </w:pPr>
+      <w:r>
+        <w:t>Tasks of the system are,</w:t>
+      </w:r>
+    </w:p>
+    <w:p>
+      <w:pPr>
+        <w:widowControl/>
+        <w:numPr>
+          <w:ilvl w:val="0"/>
+          <w:numId w:val="7"/>
+        </w:numPr>
+        <w:spacing w:line="240" w:lineRule="auto"/>
+      </w:pPr>
+      <w:r>
+        <w:t>Notifying the next task to be done before some calculated time</w:t>
+      </w:r>
+    </w:p>
+    <w:p>
+      <w:pPr>
+        <w:widowControl/>
+        <w:numPr>
+          <w:ilvl w:val="0"/>
+          <w:numId w:val="7"/>
+        </w:numPr>
+        <w:spacing w:line="240" w:lineRule="auto"/>
+      </w:pPr>
+      <w:r>
+        <w:t>Notifying the tasks to be completed within a certain location when the user arrives at that location</w:t>
+      </w:r>
+    </w:p>
+    <w:p>
+      <w:pPr>
+        <w:widowControl/>
+        <w:numPr>
+          <w:ilvl w:val="0"/>
+          <w:numId w:val="7"/>
+        </w:numPr>
+        <w:spacing w:line="240" w:lineRule="auto"/>
+      </w:pPr>
+      <w:r>
+        <w:t>Asking the user whether he completed the tasks when he leaves a certain location</w:t>
+      </w:r>
+    </w:p>
+    <w:p>
+      <w:pPr>
+        <w:widowControl/>
+        <w:numPr>
+          <w:ilvl w:val="0"/>
+          <w:numId w:val="7"/>
+        </w:numPr>
+        <w:spacing w:line="240" w:lineRule="auto"/>
+      </w:pPr>
+      <w:r>
+        <w:t>Analyze</w:t>
+      </w:r>
+      <w:r>
+        <w:t xml:space="preserve"> the daily gathered data and update the predicted schedules (by the web server)</w:t>
+      </w:r>
+    </w:p>
+    <w:p>
+      <w:pPr>
+        <w:widowControl/>
+        <w:numPr>
+          <w:ilvl w:val="0"/>
+          <w:numId w:val="7"/>
+        </w:numPr>
+        <w:spacing w:line="240" w:lineRule="auto"/>
+      </w:pPr>
+      <w:r>
+        <w:t>Sending daily, week</w:t>
+      </w:r>
+      <w:r>
+        <w:t>ly and monthly reports by analyzing the data (</w:t>
+      </w:r>
+      <w:r>
+        <w:t xml:space="preserve">by the web server)  </w:t>
+      </w:r>
+    </w:p>
+    <w:p>
+      <w:pPr>
+        <w:ind w:left="720"/>
+      </w:pPr>
+    </w:p>
+    <w:p>
+      <w:pPr>
+        <w:pStyle w:val="Heading2"/>
+      </w:pPr>
+      <w:r>
+        <w:t>U</w:t>
+      </w:r>
+      <w:r>
+        <w:t>ser characteristics</w:t>
+      </w:r>
+    </w:p>
+    <w:p>
+      <w:pPr>
+        <w:ind w:left="720"/>
+      </w:pPr>
+      <w:r>
+        <w:t xml:space="preserve">There </w:t>
+      </w:r>
+      <w:r>
+        <w:t>is</w:t>
+      </w:r>
+      <w:r>
+        <w:t xml:space="preserve"> only one type of user, the application user who uses the Android application. </w:t>
+      </w:r>
+      <w:r>
+        <w:t>He/she needs to register to the system and according to the tasks he/schedule the web server will automatically respo</w:t>
+      </w:r>
+      <w:r>
+        <w:t>nd</w:t>
+      </w:r>
+      <w:r>
+        <w:t xml:space="preserve">. An admin user is not available as </w:t>
+      </w:r>
+      <w:r>
+        <w:t>he/she does not have a</w:t>
+      </w:r>
+      <w:r>
+        <w:t xml:space="preserve"> specific task to do with the system.</w:t>
+      </w:r>
+      <w:r>
+        <w:t xml:space="preserve">  </w:t>
+      </w:r>
+    </w:p>
+    <w:p>
+      <w:pPr>
+        <w:pStyle w:val="Heading2"/>
+      </w:pPr>
+      <w:r>
+        <w:t>C</w:t>
+      </w:r>
+      <w:r>
+        <w:t>onstraints</w:t>
+      </w:r>
+    </w:p>
+    <w:p>
+      <w:pPr>
+        <w:pStyle w:val="ListParagraph"/>
+        <w:numPr>
+          <w:ilvl w:val="0"/>
+          <w:numId w:val="9"/>
+        </w:numPr>
+      </w:pPr>
+      <w:r>
+        <w:t>The Android application will only support the operating systems which have a version 5.0 (</w:t>
+      </w:r>
+      <w:proofErr w:type="spellStart"/>
+      <w:r>
+        <w:t>Lolipop</w:t>
+      </w:r>
+      <w:proofErr w:type="spellEnd"/>
+      <w:r>
+        <w:t>) or higher.</w:t>
+      </w:r>
+    </w:p>
+    <w:p>
+      <w:pPr>
+        <w:pStyle w:val="ListParagraph"/>
+        <w:numPr>
+          <w:ilvl w:val="0"/>
+          <w:numId w:val="9"/>
+        </w:numPr>
+      </w:pPr>
+      <w:r>
+        <w:t>Location based tasks will work accurately within the places where the GPS or Network</w:t>
+      </w:r>
+      <w:r>
+        <w:t xml:space="preserve"> signals are available.</w:t>
+      </w:r>
+    </w:p>
+    <w:p>
+      <w:pPr>
+        <w:pStyle w:val="NoSpacing"/>
+        <w:numPr>
+          <w:ilvl w:val="0"/>
+          <w:numId w:val="9"/>
+        </w:numPr>
+      </w:pPr>
+      <w:r>
+        <w:t>The capacity of</w:t>
+      </w:r>
+      <w:r>
+        <w:t xml:space="preserve"> the remote</w:t>
+      </w:r>
+      <w:r>
+        <w:t xml:space="preserve"> database will limit the space allocated for a user. Therefore, the data stored about a user will need to be cleared after a certain period.</w:t>
+      </w:r>
+    </w:p>
+    <w:p>
+      <w:pPr>
+        <w:pStyle w:val="Heading2"/>
+      </w:pPr>
+      <w:r>
+        <w:t>A</w:t>
+      </w:r>
+      <w:r>
+        <w:t>ssumptions and dependencies</w:t>
+      </w:r>
+    </w:p>
+    <w:p>
+      <w:pPr>
+        <w:ind w:left="720"/>
+      </w:pPr>
+      <w:r>
+        <w:t xml:space="preserve">The main assumption is that the GPS of the user’s Android phone function properly. </w:t>
+      </w:r>
+      <w:r>
+        <w:t>The phone is assumed to be connected to the internet when the application needs to connect with the web server.</w:t>
+      </w:r>
+      <w:r>
+        <w:t xml:space="preserve"> </w:t>
+      </w:r>
+    </w:p>
+    <w:p>
+      <w:pPr>
+        <w:pStyle w:val="Heading2"/>
+      </w:pPr>
+      <w:r>
+        <w:t>R</w:t>
+      </w:r>
+      <w:r>
+        <w:t>equirements subsets</w:t>
+      </w:r>
+    </w:p>
+    <w:p>
+      <w:pPr>
+        <w:pStyle w:val="BodyText"/>
+      </w:pPr>
       <w:bookmarkStart w:id="7" w:name="_GoBack"/>
       <w:bookmarkEnd w:id="7"/>
-      <w:r>
-        <w:t>assumptions and dependencies</w:t>
+    </w:p>
+    <w:p>
+      <w:pPr>
+        <w:pStyle w:val="Heading1"/>
+      </w:pPr>
+      <w:bookmarkStart w:id="8" w:name="_Toc492795822"/>
+      <w:r>
+        <w:t>Specific Requirements</w:t>
+      </w:r>
+      <w:bookmarkEnd w:id="8"/>
+      <w:r>
+        <w:t xml:space="preserve"> </w:t>
+      </w:r>
+      <w:r>
+        <w:t>j</w:t>
       </w:r>
     </w:p>
     <w:p>
@@ -3350,58 +3755,37 @@
         <w:pStyle w:val="InfoBlue"/>
       </w:pPr>
       <w:r>
-        <w:t>•</w:t>
-      </w:r>
-      <w:r>
-        <w:tab/>
-        <w:t>requirements subsets]</w:t>
-      </w:r>
-    </w:p>
-    <w:p>
-      <w:pPr>
-        <w:pStyle w:val="Heading1"/>
-      </w:pPr>
-      <w:bookmarkStart w:id="8" w:name="_Toc492795822"/>
-      <w:r>
-        <w:t>Specific Requirements</w:t>
-      </w:r>
-      <w:bookmarkEnd w:id="8"/>
-      <w:r>
-        <w:t xml:space="preserve"> </w:t>
-      </w:r>
+        <w:t>[This section of the SRS contains all software requirements to a level of detail sufficient to enable designers to design a system to satisfy those requirements, and testers to test that the system satisfies those requirements. When using use-case modeling, these requirements are captured in the Use Cases and the applicable supplementary specifications.  If use-case modeling is not used, the outline for supplementary specifications may be inserted directly into this section, as shown below.]</w:t>
+      </w:r>
+    </w:p>
+    <w:p>
+      <w:pPr>
+        <w:pStyle w:val="Heading2"/>
+      </w:pPr>
+      <w:bookmarkStart w:id="9" w:name="_Toc492795823"/>
+      <w:r>
+        <w:t>Functionality</w:t>
+      </w:r>
+      <w:bookmarkEnd w:id="9"/>
     </w:p>
     <w:p>
       <w:pPr>
         <w:pStyle w:val="InfoBlue"/>
       </w:pPr>
       <w:r>
-        <w:t>[This section of the SRS contains all software requirements to a level of detail sufficient to enable designers to design a system to satisfy those requirements, and testers to test that the system satisfies those requirements. When using use-case modeling, these requirements are captured in the Use Cases and the applicable supplementary specifications.  If use-case modeling is not used, the outline for supplementary specifications may be inserted directly into this section, as shown below.]</w:t>
-      </w:r>
-    </w:p>
-    <w:p>
-      <w:pPr>
-        <w:pStyle w:val="Heading2"/>
-      </w:pPr>
-      <w:bookmarkStart w:id="9" w:name="_Toc492795823"/>
-      <w:r>
-        <w:t>Functionality</w:t>
-      </w:r>
-      <w:bookmarkEnd w:id="9"/>
+        <w:t>[This section describes the functional requirements of the system for those requirements that are expressed in the natural language style. For many applications, this may constitute the bulk of the SRS package and thought should be given to the organization of this section. This section is typically organized by feature, but alternative organization methods may also be appropriate; for example, organization by user or organization by subsystem. Functional requirements may include feature sets, capabilities, and security.</w:t>
+      </w:r>
     </w:p>
     <w:p>
       <w:pPr>
         <w:pStyle w:val="InfoBlue"/>
       </w:pPr>
       <w:r>
-        <w:t>[This section describes the functional requirements of the system for those requirements that are expressed in the natural language style. For many applications, this may constitute the bulk of the SRS package and thought should be given to the organization of this section. This section is typically organized by feature, but alternative organization methods may also be appropriate; for example, organization by user or organization by subsystem. Functional requirements may include feature sets, capabilities, and security.</w:t>
-      </w:r>
-    </w:p>
-    <w:p>
-      <w:pPr>
-        <w:pStyle w:val="InfoBlue"/>
-      </w:pPr>
-      <w:r>
-        <w:t>Where application development tools, such as requirements tools, modeling tools, and the like, are employed to capture the functionality, this section of the document would refer to the availability of that data, indicating the location and name of the tool used to capture the data.]</w:t>
+        <w:t xml:space="preserve">Where application development tools, such as requirements tools, modeling tools, and the like, are employed to capture the functionality, this section of the document would refer to the availability of </w:t>
+      </w:r>
+      <w:r>
+        <w:lastRenderedPageBreak/>
+        <w:t>that data, indicating the location and name of the tool used to capture the data.]</w:t>
       </w:r>
     </w:p>
     <w:p>
@@ -3492,7 +3876,6 @@
       </w:pPr>
       <w:bookmarkStart w:id="11" w:name="_Toc492795825"/>
       <w:r>
-        <w:lastRenderedPageBreak/>
         <w:t>Usability</w:t>
       </w:r>
       <w:bookmarkEnd w:id="11"/>
@@ -3705,6 +4088,7 @@
         </w:numPr>
       </w:pPr>
       <w:r>
+        <w:lastRenderedPageBreak/>
         <w:t>Response time for a transaction (average, maximum)</w:t>
       </w:r>
     </w:p>
@@ -3781,7 +4165,6 @@
       </w:pPr>
       <w:bookmarkStart w:id="17" w:name="_Toc492795831"/>
       <w:r>
-        <w:lastRenderedPageBreak/>
         <w:t>Supportability</w:t>
       </w:r>
       <w:bookmarkEnd w:id="17"/>
@@ -4010,6 +4393,7 @@
           <w:bCs/>
           <w:color w:val="0070C0"/>
         </w:rPr>
+        <w:lastRenderedPageBreak/>
         <w:t>2.</w:t>
       </w:r>
       <w:r>
@@ -4200,7 +4584,6 @@
       </w:pPr>
       <w:bookmarkStart w:id="24" w:name="_Toc492795838"/>
       <w:r>
-        <w:lastRenderedPageBreak/>
         <w:t>User Interfaces</w:t>
       </w:r>
       <w:bookmarkEnd w:id="24"/>
@@ -4404,6 +4787,7 @@
         </w:numPr>
       </w:pPr>
       <w:r>
+        <w:lastRenderedPageBreak/>
         <w:t>Appendices</w:t>
       </w:r>
     </w:p>
@@ -4528,15 +4912,14 @@
           <w:bCs/>
           <w:color w:val="0070C0"/>
         </w:rPr>
-        <w:lastRenderedPageBreak/>
         <w:t>You may include white paper articles for the description of technologies; web URL for the tool references. When you refer such a web page, you have to indicate the (Accessed on &lt;&lt;date&gt;&gt;)</w:t>
       </w:r>
     </w:p>
     <w:sectPr>
-      <w:headerReference w:type="default" r:id="rId9"/>
-      <w:footerReference w:type="default" r:id="rId10"/>
-      <w:headerReference w:type="first" r:id="rId11"/>
-      <w:footerReference w:type="first" r:id="rId12"/>
+      <w:headerReference w:type="default" r:id="rId10"/>
+      <w:footerReference w:type="default" r:id="rId11"/>
+      <w:headerReference w:type="first" r:id="rId12"/>
+      <w:footerReference w:type="first" r:id="rId13"/>
       <w:pgSz w:w="12240" w:h="15840" w:code="1"/>
       <w:pgMar w:top="1440" w:right="1440" w:bottom="1440" w:left="1440" w:header="720" w:footer="720" w:gutter="0"/>
       <w:cols w:space="720"/>
@@ -4666,21 +5049,11 @@
           <w:r>
             <w:sym w:font="Symbol" w:char="F0D3"/>
           </w:r>
-          <w:r>
-            <w:fldChar w:fldCharType="begin"/>
-          </w:r>
-          <w:r>
-            <w:instrText xml:space="preserve"> DOCPROPERTY "Company"  \* MERGEFORMAT </w:instrText>
-          </w:r>
-          <w:r>
-            <w:fldChar w:fldCharType="separate"/>
-          </w:r>
-          <w:r>
-            <w:t>&lt;Company Name&gt;</w:t>
-          </w:r>
-          <w:r>
-            <w:fldChar w:fldCharType="end"/>
-          </w:r>
+          <w:fldSimple w:instr=" DOCPROPERTY &quot;Company&quot;  \* MERGEFORMAT ">
+            <w:r>
+              <w:t>&lt;Company Name&gt;</w:t>
+            </w:r>
+          </w:fldSimple>
           <w:r>
             <w:t xml:space="preserve">, </w:t>
           </w:r>
@@ -4744,7 +5117,7 @@
               <w:rStyle w:val="PageNumber"/>
               <w:noProof/>
             </w:rPr>
-            <w:t>5</w:t>
+            <w:t>7</w:t>
           </w:r>
           <w:r>
             <w:rPr>
@@ -4916,21 +5289,11 @@
           <w:tcW w:w="6379" w:type="dxa"/>
         </w:tcPr>
         <w:p>
-          <w:r>
-            <w:fldChar w:fldCharType="begin"/>
-          </w:r>
-          <w:r>
-            <w:instrText xml:space="preserve"> SUBJECT  \* MERGEFORMAT </w:instrText>
-          </w:r>
-          <w:r>
-            <w:fldChar w:fldCharType="separate"/>
-          </w:r>
-          <w:r>
-            <w:t>&lt;Project Name&gt;</w:t>
-          </w:r>
-          <w:r>
-            <w:fldChar w:fldCharType="end"/>
-          </w:r>
+          <w:fldSimple w:instr=" SUBJECT  \* MERGEFORMAT ">
+            <w:r>
+              <w:t>&lt;Project Name&gt;</w:t>
+            </w:r>
+          </w:fldSimple>
         </w:p>
       </w:tc>
       <w:tc>
@@ -4957,21 +5320,11 @@
           <w:tcW w:w="6379" w:type="dxa"/>
         </w:tcPr>
         <w:p>
-          <w:r>
-            <w:fldChar w:fldCharType="begin"/>
-          </w:r>
-          <w:r>
-            <w:instrText xml:space="preserve"> TITLE  \* MERGEFORMAT </w:instrText>
-          </w:r>
-          <w:r>
-            <w:fldChar w:fldCharType="separate"/>
-          </w:r>
-          <w:r>
-            <w:t>Software Requirements Specification</w:t>
-          </w:r>
-          <w:r>
-            <w:fldChar w:fldCharType="end"/>
-          </w:r>
+          <w:fldSimple w:instr=" TITLE  \* MERGEFORMAT ">
+            <w:r>
+              <w:t>Software Requirements Specification</w:t>
+            </w:r>
+          </w:fldSimple>
         </w:p>
       </w:tc>
       <w:tc>
@@ -5237,6 +5590,345 @@
     </w:lvl>
   </w:abstractNum>
   <w:abstractNum w:abstractNumId="2" w15:restartNumberingAfterBreak="0">
+    <w:nsid w:val="08C94151"/>
+    <w:multiLevelType w:val="hybridMultilevel"/>
+    <w:tmpl w:val="FBEA0BB4"/>
+    <w:lvl w:ilvl="0" w:tplc="04090001">
+      <w:start w:val="1"/>
+      <w:numFmt w:val="bullet"/>
+      <w:lvlText w:val=""/>
+      <w:lvlJc w:val="left"/>
+      <w:pPr>
+        <w:ind w:left="720" w:hanging="360"/>
+      </w:pPr>
+      <w:rPr>
+        <w:rFonts w:ascii="Symbol" w:hAnsi="Symbol" w:hint="default"/>
+      </w:rPr>
+    </w:lvl>
+    <w:lvl w:ilvl="1" w:tplc="04090003" w:tentative="1">
+      <w:start w:val="1"/>
+      <w:numFmt w:val="bullet"/>
+      <w:lvlText w:val="o"/>
+      <w:lvlJc w:val="left"/>
+      <w:pPr>
+        <w:ind w:left="1440" w:hanging="360"/>
+      </w:pPr>
+      <w:rPr>
+        <w:rFonts w:ascii="Courier New" w:hAnsi="Courier New" w:cs="Courier New" w:hint="default"/>
+      </w:rPr>
+    </w:lvl>
+    <w:lvl w:ilvl="2" w:tplc="04090005" w:tentative="1">
+      <w:start w:val="1"/>
+      <w:numFmt w:val="bullet"/>
+      <w:lvlText w:val=""/>
+      <w:lvlJc w:val="left"/>
+      <w:pPr>
+        <w:ind w:left="2160" w:hanging="360"/>
+      </w:pPr>
+      <w:rPr>
+        <w:rFonts w:ascii="Wingdings" w:hAnsi="Wingdings" w:hint="default"/>
+      </w:rPr>
+    </w:lvl>
+    <w:lvl w:ilvl="3" w:tplc="04090001" w:tentative="1">
+      <w:start w:val="1"/>
+      <w:numFmt w:val="bullet"/>
+      <w:lvlText w:val=""/>
+      <w:lvlJc w:val="left"/>
+      <w:pPr>
+        <w:ind w:left="2880" w:hanging="360"/>
+      </w:pPr>
+      <w:rPr>
+        <w:rFonts w:ascii="Symbol" w:hAnsi="Symbol" w:hint="default"/>
+      </w:rPr>
+    </w:lvl>
+    <w:lvl w:ilvl="4" w:tplc="04090003" w:tentative="1">
+      <w:start w:val="1"/>
+      <w:numFmt w:val="bullet"/>
+      <w:lvlText w:val="o"/>
+      <w:lvlJc w:val="left"/>
+      <w:pPr>
+        <w:ind w:left="3600" w:hanging="360"/>
+      </w:pPr>
+      <w:rPr>
+        <w:rFonts w:ascii="Courier New" w:hAnsi="Courier New" w:cs="Courier New" w:hint="default"/>
+      </w:rPr>
+    </w:lvl>
+    <w:lvl w:ilvl="5" w:tplc="04090005" w:tentative="1">
+      <w:start w:val="1"/>
+      <w:numFmt w:val="bullet"/>
+      <w:lvlText w:val=""/>
+      <w:lvlJc w:val="left"/>
+      <w:pPr>
+        <w:ind w:left="4320" w:hanging="360"/>
+      </w:pPr>
+      <w:rPr>
+        <w:rFonts w:ascii="Wingdings" w:hAnsi="Wingdings" w:hint="default"/>
+      </w:rPr>
+    </w:lvl>
+    <w:lvl w:ilvl="6" w:tplc="04090001" w:tentative="1">
+      <w:start w:val="1"/>
+      <w:numFmt w:val="bullet"/>
+      <w:lvlText w:val=""/>
+      <w:lvlJc w:val="left"/>
+      <w:pPr>
+        <w:ind w:left="5040" w:hanging="360"/>
+      </w:pPr>
+      <w:rPr>
+        <w:rFonts w:ascii="Symbol" w:hAnsi="Symbol" w:hint="default"/>
+      </w:rPr>
+    </w:lvl>
+    <w:lvl w:ilvl="7" w:tplc="04090003" w:tentative="1">
+      <w:start w:val="1"/>
+      <w:numFmt w:val="bullet"/>
+      <w:lvlText w:val="o"/>
+      <w:lvlJc w:val="left"/>
+      <w:pPr>
+        <w:ind w:left="5760" w:hanging="360"/>
+      </w:pPr>
+      <w:rPr>
+        <w:rFonts w:ascii="Courier New" w:hAnsi="Courier New" w:cs="Courier New" w:hint="default"/>
+      </w:rPr>
+    </w:lvl>
+    <w:lvl w:ilvl="8" w:tplc="04090005" w:tentative="1">
+      <w:start w:val="1"/>
+      <w:numFmt w:val="bullet"/>
+      <w:lvlText w:val=""/>
+      <w:lvlJc w:val="left"/>
+      <w:pPr>
+        <w:ind w:left="6480" w:hanging="360"/>
+      </w:pPr>
+      <w:rPr>
+        <w:rFonts w:ascii="Wingdings" w:hAnsi="Wingdings" w:hint="default"/>
+      </w:rPr>
+    </w:lvl>
+  </w:abstractNum>
+  <w:abstractNum w:abstractNumId="3" w15:restartNumberingAfterBreak="0">
+    <w:nsid w:val="170E3932"/>
+    <w:multiLevelType w:val="hybridMultilevel"/>
+    <w:tmpl w:val="1E5AA2A0"/>
+    <w:lvl w:ilvl="0" w:tplc="1494B9FE">
+      <w:start w:val="1"/>
+      <w:numFmt w:val="bullet"/>
+      <w:lvlText w:val=""/>
+      <w:lvlJc w:val="left"/>
+      <w:pPr>
+        <w:ind w:left="1080" w:hanging="360"/>
+      </w:pPr>
+      <w:rPr>
+        <w:rFonts w:ascii="Symbol" w:hAnsi="Symbol" w:hint="default"/>
+      </w:rPr>
+    </w:lvl>
+    <w:lvl w:ilvl="1" w:tplc="04090003" w:tentative="1">
+      <w:start w:val="1"/>
+      <w:numFmt w:val="bullet"/>
+      <w:lvlText w:val="o"/>
+      <w:lvlJc w:val="left"/>
+      <w:pPr>
+        <w:ind w:left="990" w:hanging="360"/>
+      </w:pPr>
+      <w:rPr>
+        <w:rFonts w:ascii="Courier New" w:hAnsi="Courier New" w:cs="Courier New" w:hint="default"/>
+      </w:rPr>
+    </w:lvl>
+    <w:lvl w:ilvl="2" w:tplc="04090005" w:tentative="1">
+      <w:start w:val="1"/>
+      <w:numFmt w:val="bullet"/>
+      <w:lvlText w:val=""/>
+      <w:lvlJc w:val="left"/>
+      <w:pPr>
+        <w:ind w:left="1710" w:hanging="360"/>
+      </w:pPr>
+      <w:rPr>
+        <w:rFonts w:ascii="Wingdings" w:hAnsi="Wingdings" w:hint="default"/>
+      </w:rPr>
+    </w:lvl>
+    <w:lvl w:ilvl="3" w:tplc="04090001" w:tentative="1">
+      <w:start w:val="1"/>
+      <w:numFmt w:val="bullet"/>
+      <w:lvlText w:val=""/>
+      <w:lvlJc w:val="left"/>
+      <w:pPr>
+        <w:ind w:left="2430" w:hanging="360"/>
+      </w:pPr>
+      <w:rPr>
+        <w:rFonts w:ascii="Symbol" w:hAnsi="Symbol" w:hint="default"/>
+      </w:rPr>
+    </w:lvl>
+    <w:lvl w:ilvl="4" w:tplc="04090003" w:tentative="1">
+      <w:start w:val="1"/>
+      <w:numFmt w:val="bullet"/>
+      <w:lvlText w:val="o"/>
+      <w:lvlJc w:val="left"/>
+      <w:pPr>
+        <w:ind w:left="3150" w:hanging="360"/>
+      </w:pPr>
+      <w:rPr>
+        <w:rFonts w:ascii="Courier New" w:hAnsi="Courier New" w:cs="Courier New" w:hint="default"/>
+      </w:rPr>
+    </w:lvl>
+    <w:lvl w:ilvl="5" w:tplc="04090005" w:tentative="1">
+      <w:start w:val="1"/>
+      <w:numFmt w:val="bullet"/>
+      <w:lvlText w:val=""/>
+      <w:lvlJc w:val="left"/>
+      <w:pPr>
+        <w:ind w:left="3870" w:hanging="360"/>
+      </w:pPr>
+      <w:rPr>
+        <w:rFonts w:ascii="Wingdings" w:hAnsi="Wingdings" w:hint="default"/>
+      </w:rPr>
+    </w:lvl>
+    <w:lvl w:ilvl="6" w:tplc="04090001" w:tentative="1">
+      <w:start w:val="1"/>
+      <w:numFmt w:val="bullet"/>
+      <w:lvlText w:val=""/>
+      <w:lvlJc w:val="left"/>
+      <w:pPr>
+        <w:ind w:left="4590" w:hanging="360"/>
+      </w:pPr>
+      <w:rPr>
+        <w:rFonts w:ascii="Symbol" w:hAnsi="Symbol" w:hint="default"/>
+      </w:rPr>
+    </w:lvl>
+    <w:lvl w:ilvl="7" w:tplc="04090003" w:tentative="1">
+      <w:start w:val="1"/>
+      <w:numFmt w:val="bullet"/>
+      <w:lvlText w:val="o"/>
+      <w:lvlJc w:val="left"/>
+      <w:pPr>
+        <w:ind w:left="5310" w:hanging="360"/>
+      </w:pPr>
+      <w:rPr>
+        <w:rFonts w:ascii="Courier New" w:hAnsi="Courier New" w:cs="Courier New" w:hint="default"/>
+      </w:rPr>
+    </w:lvl>
+    <w:lvl w:ilvl="8" w:tplc="04090005" w:tentative="1">
+      <w:start w:val="1"/>
+      <w:numFmt w:val="bullet"/>
+      <w:lvlText w:val=""/>
+      <w:lvlJc w:val="left"/>
+      <w:pPr>
+        <w:ind w:left="6030" w:hanging="360"/>
+      </w:pPr>
+      <w:rPr>
+        <w:rFonts w:ascii="Wingdings" w:hAnsi="Wingdings" w:hint="default"/>
+      </w:rPr>
+    </w:lvl>
+  </w:abstractNum>
+  <w:abstractNum w:abstractNumId="4" w15:restartNumberingAfterBreak="0">
+    <w:nsid w:val="1D8E7DB8"/>
+    <w:multiLevelType w:val="hybridMultilevel"/>
+    <w:tmpl w:val="8A2EB1F6"/>
+    <w:lvl w:ilvl="0" w:tplc="04090001">
+      <w:start w:val="1"/>
+      <w:numFmt w:val="bullet"/>
+      <w:lvlText w:val=""/>
+      <w:lvlJc w:val="left"/>
+      <w:pPr>
+        <w:ind w:left="1440" w:hanging="360"/>
+      </w:pPr>
+      <w:rPr>
+        <w:rFonts w:ascii="Symbol" w:hAnsi="Symbol" w:hint="default"/>
+      </w:rPr>
+    </w:lvl>
+    <w:lvl w:ilvl="1" w:tplc="04090003" w:tentative="1">
+      <w:start w:val="1"/>
+      <w:numFmt w:val="bullet"/>
+      <w:lvlText w:val="o"/>
+      <w:lvlJc w:val="left"/>
+      <w:pPr>
+        <w:ind w:left="2160" w:hanging="360"/>
+      </w:pPr>
+      <w:rPr>
+        <w:rFonts w:ascii="Courier New" w:hAnsi="Courier New" w:cs="Courier New" w:hint="default"/>
+      </w:rPr>
+    </w:lvl>
+    <w:lvl w:ilvl="2" w:tplc="04090005" w:tentative="1">
+      <w:start w:val="1"/>
+      <w:numFmt w:val="bullet"/>
+      <w:lvlText w:val=""/>
+      <w:lvlJc w:val="left"/>
+      <w:pPr>
+        <w:ind w:left="2880" w:hanging="360"/>
+      </w:pPr>
+      <w:rPr>
+        <w:rFonts w:ascii="Wingdings" w:hAnsi="Wingdings" w:hint="default"/>
+      </w:rPr>
+    </w:lvl>
+    <w:lvl w:ilvl="3" w:tplc="04090001" w:tentative="1">
+      <w:start w:val="1"/>
+      <w:numFmt w:val="bullet"/>
+      <w:lvlText w:val=""/>
+      <w:lvlJc w:val="left"/>
+      <w:pPr>
+        <w:ind w:left="3600" w:hanging="360"/>
+      </w:pPr>
+      <w:rPr>
+        <w:rFonts w:ascii="Symbol" w:hAnsi="Symbol" w:hint="default"/>
+      </w:rPr>
+    </w:lvl>
+    <w:lvl w:ilvl="4" w:tplc="04090003" w:tentative="1">
+      <w:start w:val="1"/>
+      <w:numFmt w:val="bullet"/>
+      <w:lvlText w:val="o"/>
+      <w:lvlJc w:val="left"/>
+      <w:pPr>
+        <w:ind w:left="4320" w:hanging="360"/>
+      </w:pPr>
+      <w:rPr>
+        <w:rFonts w:ascii="Courier New" w:hAnsi="Courier New" w:cs="Courier New" w:hint="default"/>
+      </w:rPr>
+    </w:lvl>
+    <w:lvl w:ilvl="5" w:tplc="04090005" w:tentative="1">
+      <w:start w:val="1"/>
+      <w:numFmt w:val="bullet"/>
+      <w:lvlText w:val=""/>
+      <w:lvlJc w:val="left"/>
+      <w:pPr>
+        <w:ind w:left="5040" w:hanging="360"/>
+      </w:pPr>
+      <w:rPr>
+        <w:rFonts w:ascii="Wingdings" w:hAnsi="Wingdings" w:hint="default"/>
+      </w:rPr>
+    </w:lvl>
+    <w:lvl w:ilvl="6" w:tplc="04090001" w:tentative="1">
+      <w:start w:val="1"/>
+      <w:numFmt w:val="bullet"/>
+      <w:lvlText w:val=""/>
+      <w:lvlJc w:val="left"/>
+      <w:pPr>
+        <w:ind w:left="5760" w:hanging="360"/>
+      </w:pPr>
+      <w:rPr>
+        <w:rFonts w:ascii="Symbol" w:hAnsi="Symbol" w:hint="default"/>
+      </w:rPr>
+    </w:lvl>
+    <w:lvl w:ilvl="7" w:tplc="04090003" w:tentative="1">
+      <w:start w:val="1"/>
+      <w:numFmt w:val="bullet"/>
+      <w:lvlText w:val="o"/>
+      <w:lvlJc w:val="left"/>
+      <w:pPr>
+        <w:ind w:left="6480" w:hanging="360"/>
+      </w:pPr>
+      <w:rPr>
+        <w:rFonts w:ascii="Courier New" w:hAnsi="Courier New" w:cs="Courier New" w:hint="default"/>
+      </w:rPr>
+    </w:lvl>
+    <w:lvl w:ilvl="8" w:tplc="04090005" w:tentative="1">
+      <w:start w:val="1"/>
+      <w:numFmt w:val="bullet"/>
+      <w:lvlText w:val=""/>
+      <w:lvlJc w:val="left"/>
+      <w:pPr>
+        <w:ind w:left="7200" w:hanging="360"/>
+      </w:pPr>
+      <w:rPr>
+        <w:rFonts w:ascii="Wingdings" w:hAnsi="Wingdings" w:hint="default"/>
+      </w:rPr>
+    </w:lvl>
+  </w:abstractNum>
+  <w:abstractNum w:abstractNumId="5" w15:restartNumberingAfterBreak="0">
     <w:nsid w:val="40745A96"/>
     <w:multiLevelType w:val="hybridMultilevel"/>
     <w:tmpl w:val="F1D879E6"/>
@@ -5376,7 +6068,7 @@
       </w:rPr>
     </w:lvl>
   </w:abstractNum>
-  <w:abstractNum w:abstractNumId="3" w15:restartNumberingAfterBreak="0">
+  <w:abstractNum w:abstractNumId="6" w15:restartNumberingAfterBreak="0">
     <w:nsid w:val="40EC6812"/>
     <w:multiLevelType w:val="hybridMultilevel"/>
     <w:tmpl w:val="744284B2"/>
@@ -5516,7 +6208,233 @@
       </w:rPr>
     </w:lvl>
   </w:abstractNum>
-  <w:abstractNum w:abstractNumId="4" w15:restartNumberingAfterBreak="0">
+  <w:abstractNum w:abstractNumId="7" w15:restartNumberingAfterBreak="0">
+    <w:nsid w:val="49B85373"/>
+    <w:multiLevelType w:val="hybridMultilevel"/>
+    <w:tmpl w:val="31F02FBE"/>
+    <w:lvl w:ilvl="0" w:tplc="04090001">
+      <w:start w:val="1"/>
+      <w:numFmt w:val="bullet"/>
+      <w:lvlText w:val=""/>
+      <w:lvlJc w:val="left"/>
+      <w:pPr>
+        <w:ind w:left="1440" w:hanging="360"/>
+      </w:pPr>
+      <w:rPr>
+        <w:rFonts w:ascii="Symbol" w:hAnsi="Symbol" w:hint="default"/>
+      </w:rPr>
+    </w:lvl>
+    <w:lvl w:ilvl="1" w:tplc="04090003">
+      <w:start w:val="1"/>
+      <w:numFmt w:val="bullet"/>
+      <w:lvlText w:val="o"/>
+      <w:lvlJc w:val="left"/>
+      <w:pPr>
+        <w:ind w:left="2160" w:hanging="360"/>
+      </w:pPr>
+      <w:rPr>
+        <w:rFonts w:ascii="Courier New" w:hAnsi="Courier New" w:cs="Courier New" w:hint="default"/>
+      </w:rPr>
+    </w:lvl>
+    <w:lvl w:ilvl="2" w:tplc="04090005">
+      <w:start w:val="1"/>
+      <w:numFmt w:val="bullet"/>
+      <w:lvlText w:val=""/>
+      <w:lvlJc w:val="left"/>
+      <w:pPr>
+        <w:ind w:left="2880" w:hanging="360"/>
+      </w:pPr>
+      <w:rPr>
+        <w:rFonts w:ascii="Wingdings" w:hAnsi="Wingdings" w:hint="default"/>
+      </w:rPr>
+    </w:lvl>
+    <w:lvl w:ilvl="3" w:tplc="04090001">
+      <w:start w:val="1"/>
+      <w:numFmt w:val="bullet"/>
+      <w:lvlText w:val=""/>
+      <w:lvlJc w:val="left"/>
+      <w:pPr>
+        <w:ind w:left="3600" w:hanging="360"/>
+      </w:pPr>
+      <w:rPr>
+        <w:rFonts w:ascii="Symbol" w:hAnsi="Symbol" w:hint="default"/>
+      </w:rPr>
+    </w:lvl>
+    <w:lvl w:ilvl="4" w:tplc="04090003">
+      <w:start w:val="1"/>
+      <w:numFmt w:val="bullet"/>
+      <w:lvlText w:val="o"/>
+      <w:lvlJc w:val="left"/>
+      <w:pPr>
+        <w:ind w:left="4320" w:hanging="360"/>
+      </w:pPr>
+      <w:rPr>
+        <w:rFonts w:ascii="Courier New" w:hAnsi="Courier New" w:cs="Courier New" w:hint="default"/>
+      </w:rPr>
+    </w:lvl>
+    <w:lvl w:ilvl="5" w:tplc="04090005">
+      <w:start w:val="1"/>
+      <w:numFmt w:val="bullet"/>
+      <w:lvlText w:val=""/>
+      <w:lvlJc w:val="left"/>
+      <w:pPr>
+        <w:ind w:left="5040" w:hanging="360"/>
+      </w:pPr>
+      <w:rPr>
+        <w:rFonts w:ascii="Wingdings" w:hAnsi="Wingdings" w:hint="default"/>
+      </w:rPr>
+    </w:lvl>
+    <w:lvl w:ilvl="6" w:tplc="04090001">
+      <w:start w:val="1"/>
+      <w:numFmt w:val="bullet"/>
+      <w:lvlText w:val=""/>
+      <w:lvlJc w:val="left"/>
+      <w:pPr>
+        <w:ind w:left="5760" w:hanging="360"/>
+      </w:pPr>
+      <w:rPr>
+        <w:rFonts w:ascii="Symbol" w:hAnsi="Symbol" w:hint="default"/>
+      </w:rPr>
+    </w:lvl>
+    <w:lvl w:ilvl="7" w:tplc="04090003">
+      <w:start w:val="1"/>
+      <w:numFmt w:val="bullet"/>
+      <w:lvlText w:val="o"/>
+      <w:lvlJc w:val="left"/>
+      <w:pPr>
+        <w:ind w:left="6480" w:hanging="360"/>
+      </w:pPr>
+      <w:rPr>
+        <w:rFonts w:ascii="Courier New" w:hAnsi="Courier New" w:cs="Courier New" w:hint="default"/>
+      </w:rPr>
+    </w:lvl>
+    <w:lvl w:ilvl="8" w:tplc="04090005">
+      <w:start w:val="1"/>
+      <w:numFmt w:val="bullet"/>
+      <w:lvlText w:val=""/>
+      <w:lvlJc w:val="left"/>
+      <w:pPr>
+        <w:ind w:left="7200" w:hanging="360"/>
+      </w:pPr>
+      <w:rPr>
+        <w:rFonts w:ascii="Wingdings" w:hAnsi="Wingdings" w:hint="default"/>
+      </w:rPr>
+    </w:lvl>
+  </w:abstractNum>
+  <w:abstractNum w:abstractNumId="8" w15:restartNumberingAfterBreak="0">
+    <w:nsid w:val="592476E5"/>
+    <w:multiLevelType w:val="hybridMultilevel"/>
+    <w:tmpl w:val="27506C14"/>
+    <w:lvl w:ilvl="0" w:tplc="04090001">
+      <w:start w:val="1"/>
+      <w:numFmt w:val="bullet"/>
+      <w:lvlText w:val=""/>
+      <w:lvlJc w:val="left"/>
+      <w:pPr>
+        <w:ind w:left="1440" w:hanging="360"/>
+      </w:pPr>
+      <w:rPr>
+        <w:rFonts w:ascii="Symbol" w:hAnsi="Symbol" w:hint="default"/>
+      </w:rPr>
+    </w:lvl>
+    <w:lvl w:ilvl="1" w:tplc="04090003">
+      <w:start w:val="1"/>
+      <w:numFmt w:val="bullet"/>
+      <w:lvlText w:val="o"/>
+      <w:lvlJc w:val="left"/>
+      <w:pPr>
+        <w:ind w:left="2160" w:hanging="360"/>
+      </w:pPr>
+      <w:rPr>
+        <w:rFonts w:ascii="Courier New" w:hAnsi="Courier New" w:cs="Courier New" w:hint="default"/>
+      </w:rPr>
+    </w:lvl>
+    <w:lvl w:ilvl="2" w:tplc="04090005">
+      <w:start w:val="1"/>
+      <w:numFmt w:val="bullet"/>
+      <w:lvlText w:val=""/>
+      <w:lvlJc w:val="left"/>
+      <w:pPr>
+        <w:ind w:left="2880" w:hanging="360"/>
+      </w:pPr>
+      <w:rPr>
+        <w:rFonts w:ascii="Wingdings" w:hAnsi="Wingdings" w:hint="default"/>
+      </w:rPr>
+    </w:lvl>
+    <w:lvl w:ilvl="3" w:tplc="04090001">
+      <w:start w:val="1"/>
+      <w:numFmt w:val="bullet"/>
+      <w:lvlText w:val=""/>
+      <w:lvlJc w:val="left"/>
+      <w:pPr>
+        <w:ind w:left="3600" w:hanging="360"/>
+      </w:pPr>
+      <w:rPr>
+        <w:rFonts w:ascii="Symbol" w:hAnsi="Symbol" w:hint="default"/>
+      </w:rPr>
+    </w:lvl>
+    <w:lvl w:ilvl="4" w:tplc="04090003">
+      <w:start w:val="1"/>
+      <w:numFmt w:val="bullet"/>
+      <w:lvlText w:val="o"/>
+      <w:lvlJc w:val="left"/>
+      <w:pPr>
+        <w:ind w:left="4320" w:hanging="360"/>
+      </w:pPr>
+      <w:rPr>
+        <w:rFonts w:ascii="Courier New" w:hAnsi="Courier New" w:cs="Courier New" w:hint="default"/>
+      </w:rPr>
+    </w:lvl>
+    <w:lvl w:ilvl="5" w:tplc="04090005">
+      <w:start w:val="1"/>
+      <w:numFmt w:val="bullet"/>
+      <w:lvlText w:val=""/>
+      <w:lvlJc w:val="left"/>
+      <w:pPr>
+        <w:ind w:left="5040" w:hanging="360"/>
+      </w:pPr>
+      <w:rPr>
+        <w:rFonts w:ascii="Wingdings" w:hAnsi="Wingdings" w:hint="default"/>
+      </w:rPr>
+    </w:lvl>
+    <w:lvl w:ilvl="6" w:tplc="04090001">
+      <w:start w:val="1"/>
+      <w:numFmt w:val="bullet"/>
+      <w:lvlText w:val=""/>
+      <w:lvlJc w:val="left"/>
+      <w:pPr>
+        <w:ind w:left="5760" w:hanging="360"/>
+      </w:pPr>
+      <w:rPr>
+        <w:rFonts w:ascii="Symbol" w:hAnsi="Symbol" w:hint="default"/>
+      </w:rPr>
+    </w:lvl>
+    <w:lvl w:ilvl="7" w:tplc="04090003">
+      <w:start w:val="1"/>
+      <w:numFmt w:val="bullet"/>
+      <w:lvlText w:val="o"/>
+      <w:lvlJc w:val="left"/>
+      <w:pPr>
+        <w:ind w:left="6480" w:hanging="360"/>
+      </w:pPr>
+      <w:rPr>
+        <w:rFonts w:ascii="Courier New" w:hAnsi="Courier New" w:cs="Courier New" w:hint="default"/>
+      </w:rPr>
+    </w:lvl>
+    <w:lvl w:ilvl="8" w:tplc="04090005">
+      <w:start w:val="1"/>
+      <w:numFmt w:val="bullet"/>
+      <w:lvlText w:val=""/>
+      <w:lvlJc w:val="left"/>
+      <w:pPr>
+        <w:ind w:left="7200" w:hanging="360"/>
+      </w:pPr>
+      <w:rPr>
+        <w:rFonts w:ascii="Wingdings" w:hAnsi="Wingdings" w:hint="default"/>
+      </w:rPr>
+    </w:lvl>
+  </w:abstractNum>
+  <w:abstractNum w:abstractNumId="9" w15:restartNumberingAfterBreak="0">
     <w:nsid w:val="7C285540"/>
     <w:multiLevelType w:val="hybridMultilevel"/>
     <w:tmpl w:val="70C83E90"/>
@@ -5660,16 +6578,49 @@
     <w:abstractNumId w:val="0"/>
   </w:num>
   <w:num w:numId="2">
-    <w:abstractNumId w:val="3"/>
+    <w:abstractNumId w:val="6"/>
   </w:num>
   <w:num w:numId="3">
-    <w:abstractNumId w:val="4"/>
+    <w:abstractNumId w:val="9"/>
   </w:num>
   <w:num w:numId="4">
-    <w:abstractNumId w:val="2"/>
+    <w:abstractNumId w:val="5"/>
   </w:num>
   <w:num w:numId="5">
     <w:abstractNumId w:val="1"/>
+  </w:num>
+  <w:num w:numId="6">
+    <w:abstractNumId w:val="8"/>
+    <w:lvlOverride w:ilvl="0"/>
+    <w:lvlOverride w:ilvl="1"/>
+    <w:lvlOverride w:ilvl="2"/>
+    <w:lvlOverride w:ilvl="3"/>
+    <w:lvlOverride w:ilvl="4"/>
+    <w:lvlOverride w:ilvl="5"/>
+    <w:lvlOverride w:ilvl="6"/>
+    <w:lvlOverride w:ilvl="7"/>
+    <w:lvlOverride w:ilvl="8"/>
+  </w:num>
+  <w:num w:numId="7">
+    <w:abstractNumId w:val="7"/>
+    <w:lvlOverride w:ilvl="0"/>
+    <w:lvlOverride w:ilvl="1"/>
+    <w:lvlOverride w:ilvl="2"/>
+    <w:lvlOverride w:ilvl="3"/>
+    <w:lvlOverride w:ilvl="4"/>
+    <w:lvlOverride w:ilvl="5"/>
+    <w:lvlOverride w:ilvl="6"/>
+    <w:lvlOverride w:ilvl="7"/>
+    <w:lvlOverride w:ilvl="8"/>
+  </w:num>
+  <w:num w:numId="8">
+    <w:abstractNumId w:val="4"/>
+  </w:num>
+  <w:num w:numId="9">
+    <w:abstractNumId w:val="2"/>
+  </w:num>
+  <w:num w:numId="10">
+    <w:abstractNumId w:val="3"/>
   </w:num>
   <w:numIdMacAtCleanup w:val="5"/>
 </w:numbering>
@@ -5841,7 +6792,7 @@
     <w:lsdException w:name="Table Web 2" w:semiHidden="1" w:unhideWhenUsed="1"/>
     <w:lsdException w:name="Table Web 3" w:semiHidden="1" w:unhideWhenUsed="1"/>
     <w:lsdException w:name="Balloon Text" w:semiHidden="1" w:unhideWhenUsed="1"/>
-    <w:lsdException w:name="Table Grid" w:semiHidden="1" w:uiPriority="59" w:unhideWhenUsed="1"/>
+    <w:lsdException w:name="Table Grid" w:uiPriority="59"/>
     <w:lsdException w:name="Table Theme" w:semiHidden="1" w:unhideWhenUsed="1"/>
     <w:lsdException w:name="Placeholder Text" w:semiHidden="1"/>
     <w:lsdException w:name="No Spacing" w:uiPriority="1" w:qFormat="1"/>
@@ -6678,6 +7629,29 @@
       </w:tblBorders>
     </w:tblPr>
   </w:style>
+  <w:style w:type="paragraph" w:styleId="ListParagraph">
+    <w:name w:val="List Paragraph"/>
+    <w:basedOn w:val="Normal"/>
+    <w:uiPriority w:val="34"/>
+    <w:qFormat/>
+    <w:rsid w:val="00324B9D"/>
+    <w:pPr>
+      <w:ind w:left="720"/>
+      <w:contextualSpacing/>
+    </w:pPr>
+  </w:style>
+  <w:style w:type="paragraph" w:styleId="NoSpacing">
+    <w:name w:val="No Spacing"/>
+    <w:uiPriority w:val="1"/>
+    <w:qFormat/>
+    <w:rsid w:val="00C87D8C"/>
+    <w:pPr>
+      <w:widowControl w:val="0"/>
+    </w:pPr>
+    <w:rPr>
+      <w:lang w:val="en-US" w:eastAsia="en-US" w:bidi="ar-SA"/>
+    </w:rPr>
+  </w:style>
 </w:styles>
 </file>
 

</xml_diff>

<commit_message>
SRS section 3 50% done
</commit_message>
<xml_diff>
--- a/140542B_SRS.docx
+++ b/140542B_SRS.docx
@@ -3411,10 +3411,7 @@
       </w:pPr>
       <w:r>
         <w:lastRenderedPageBreak/>
-        <w:t>P</w:t>
-      </w:r>
-      <w:r>
-        <w:t>roduct functions</w:t>
+        <w:t>Product functions</w:t>
       </w:r>
     </w:p>
     <w:p>
@@ -3464,10 +3461,7 @@
         <w:spacing w:line="240" w:lineRule="auto"/>
       </w:pPr>
       <w:r>
-        <w:t>Schedule a task</w:t>
-      </w:r>
-      <w:r>
-        <w:t xml:space="preserve"> based on time or location</w:t>
+        <w:t>Schedule a task based on time or location</w:t>
       </w:r>
     </w:p>
     <w:p>
@@ -3515,7 +3509,13 @@
         <w:spacing w:line="240" w:lineRule="auto"/>
       </w:pPr>
       <w:r>
-        <w:t>Notifying the next task to be done before some calculated time</w:t>
+        <w:t>Notifying the</w:t>
+      </w:r>
+      <w:r>
+        <w:t xml:space="preserve"> task to be </w:t>
+      </w:r>
+      <w:r>
+        <w:t>done according to the alert time</w:t>
       </w:r>
     </w:p>
     <w:p>
@@ -3554,10 +3554,7 @@
         <w:spacing w:line="240" w:lineRule="auto"/>
       </w:pPr>
       <w:r>
-        <w:t>Analyze</w:t>
-      </w:r>
-      <w:r>
-        <w:t xml:space="preserve"> the daily gathered data and update the predicted schedules (by the web server)</w:t>
+        <w:t>Analyze the daily gathered data and update the predicted schedules (by the web server)</w:t>
       </w:r>
     </w:p>
     <w:p>
@@ -3570,13 +3567,7 @@
         <w:spacing w:line="240" w:lineRule="auto"/>
       </w:pPr>
       <w:r>
-        <w:t>Sending daily, week</w:t>
-      </w:r>
-      <w:r>
-        <w:t>ly and monthly reports by analyzing the data (</w:t>
-      </w:r>
-      <w:r>
-        <w:t xml:space="preserve">by the web server)  </w:t>
+        <w:t xml:space="preserve">Sending daily, weekly and monthly reports by analyzing the data (by the web server)  </w:t>
       </w:r>
     </w:p>
     <w:p>
@@ -3589,10 +3580,7 @@
         <w:pStyle w:val="Heading2"/>
       </w:pPr>
       <w:r>
-        <w:t>U</w:t>
-      </w:r>
-      <w:r>
-        <w:t>ser characteristics</w:t>
+        <w:t>User characteristics</w:t>
       </w:r>
     </w:p>
     <w:p>
@@ -3632,10 +3620,7 @@
         <w:pStyle w:val="Heading2"/>
       </w:pPr>
       <w:r>
-        <w:t>C</w:t>
-      </w:r>
-      <w:r>
-        <w:t>onstraints</w:t>
+        <w:t>Constraints</w:t>
       </w:r>
     </w:p>
     <w:p>
@@ -3647,15 +3632,7 @@
         </w:numPr>
       </w:pPr>
       <w:r>
-        <w:t>The Android application will only support the operating systems which have a version 5.0 (</w:t>
-      </w:r>
-      <w:proofErr w:type="spellStart"/>
-      <w:r>
-        <w:t>Lolipop</w:t>
-      </w:r>
-      <w:proofErr w:type="spellEnd"/>
-      <w:r>
-        <w:t>) or higher.</w:t>
+        <w:t>The Android application will only support the operating systems which have a version 5.0 (Lolipop) or higher.</w:t>
       </w:r>
     </w:p>
     <w:p>
@@ -3682,13 +3659,7 @@
         </w:numPr>
       </w:pPr>
       <w:r>
-        <w:t>The capacity of</w:t>
-      </w:r>
-      <w:r>
-        <w:t xml:space="preserve"> the remote</w:t>
-      </w:r>
-      <w:r>
-        <w:t xml:space="preserve"> database will limit the space allocated for a user. Therefore, the data stored about a user will need to be cleared after a certain period.</w:t>
+        <w:t>The capacity of the remote database will limit the space allocated for a user. Therefore, the data stored about a user will need to be cleared after a certain period.</w:t>
       </w:r>
     </w:p>
     <w:p>
@@ -3696,10 +3667,7 @@
         <w:pStyle w:val="Heading2"/>
       </w:pPr>
       <w:r>
-        <w:t>A</w:t>
-      </w:r>
-      <w:r>
-        <w:t>ssumptions and dependencies</w:t>
+        <w:t>Assumptions and dependencies</w:t>
       </w:r>
     </w:p>
     <w:p>
@@ -3715,158 +3683,498 @@
       <w:r>
         <w:t xml:space="preserve"> </w:t>
       </w:r>
+      <w:r>
+        <w:t xml:space="preserve">The user is assumed to have a google account before registering to the system. </w:t>
+      </w:r>
     </w:p>
     <w:p>
       <w:pPr>
         <w:pStyle w:val="Heading2"/>
       </w:pPr>
       <w:r>
-        <w:t>R</w:t>
-      </w:r>
-      <w:r>
-        <w:t>equirements subsets</w:t>
+        <w:t>Requirements subsets</w:t>
       </w:r>
     </w:p>
     <w:p>
       <w:pPr>
         <w:pStyle w:val="BodyText"/>
       </w:pPr>
-      <w:bookmarkStart w:id="7" w:name="_GoBack"/>
+    </w:p>
+    <w:p>
+      <w:pPr>
+        <w:pStyle w:val="Heading1"/>
+      </w:pPr>
+      <w:bookmarkStart w:id="7" w:name="_Toc492795822"/>
+      <w:r>
+        <w:t>Specific Requirements</w:t>
+      </w:r>
       <w:bookmarkEnd w:id="7"/>
-    </w:p>
-    <w:p>
-      <w:pPr>
-        <w:pStyle w:val="Heading1"/>
-      </w:pPr>
-      <w:bookmarkStart w:id="8" w:name="_Toc492795822"/>
-      <w:r>
-        <w:t>Specific Requirements</w:t>
+      <w:r>
+        <w:t xml:space="preserve"> </w:t>
+      </w:r>
+    </w:p>
+    <w:p>
+      <w:pPr>
+        <w:ind w:left="720"/>
+      </w:pPr>
+      <w:r>
+        <w:t xml:space="preserve">This section </w:t>
+      </w:r>
+      <w:r>
+        <w:t>of the SRS contains all functional and non-functional</w:t>
+      </w:r>
+      <w:r>
+        <w:t xml:space="preserve"> requirements </w:t>
+      </w:r>
+      <w:r>
+        <w:t>in detail. This also include the qualitative requirements of the system.</w:t>
+      </w:r>
+    </w:p>
+    <w:p>
+      <w:pPr>
+        <w:pStyle w:val="Heading2"/>
+      </w:pPr>
+      <w:bookmarkStart w:id="8" w:name="_Toc492795823"/>
+      <w:r>
+        <w:t>Functionality</w:t>
       </w:r>
       <w:bookmarkEnd w:id="8"/>
+    </w:p>
+    <w:p>
+      <w:pPr>
+        <w:ind w:firstLine="720"/>
+      </w:pPr>
+      <w:r>
+        <w:t>This section describes the</w:t>
+      </w:r>
+      <w:r>
+        <w:t xml:space="preserve"> functional requirements of the system.</w:t>
+      </w:r>
+    </w:p>
+    <w:p>
+      <w:pPr>
+        <w:pStyle w:val="BodyText"/>
+      </w:pPr>
+    </w:p>
+    <w:p>
+      <w:pPr>
+        <w:pStyle w:val="Heading3"/>
+      </w:pPr>
+      <w:r>
+        <w:t>User functions</w:t>
+      </w:r>
+    </w:p>
+    <w:p>
+      <w:pPr>
+        <w:pStyle w:val="BodyText"/>
+      </w:pPr>
+    </w:p>
+    <w:p>
+      <w:pPr>
+        <w:pStyle w:val="Heading4"/>
+      </w:pPr>
+      <w:r>
+        <w:t>User registration</w:t>
+      </w:r>
+    </w:p>
+    <w:p>
+      <w:pPr>
+        <w:pStyle w:val="InfoBlue"/>
+      </w:pPr>
+      <w:r>
+        <w:t>[</w:t>
+      </w:r>
+      <w:r>
+        <w:t>Describe each of the function of the system/ user activity</w:t>
+      </w:r>
+      <w:r>
+        <w:t xml:space="preserve"> in detail</w:t>
+      </w:r>
+      <w:r>
+        <w:t>.]</w:t>
+      </w:r>
+    </w:p>
+    <w:p>
+      <w:pPr>
+        <w:pStyle w:val="BodyText"/>
+      </w:pPr>
+      <w:r>
+        <w:lastRenderedPageBreak/>
+        <w:t>When the user installs the Android application and runs it for the first time</w:t>
+      </w:r>
+      <w:r>
+        <w:t>, then the user</w:t>
+      </w:r>
+      <w:r>
+        <w:t xml:space="preserve"> will</w:t>
+      </w:r>
+      <w:r>
+        <w:t xml:space="preserve"> be</w:t>
+      </w:r>
+      <w:r>
+        <w:t xml:space="preserve"> ask</w:t>
+      </w:r>
+      <w:r>
+        <w:t>ed</w:t>
+      </w:r>
+      <w:r>
+        <w:t xml:space="preserve"> to “sign in with google”. </w:t>
+      </w:r>
+      <w:r>
+        <w:t>Once the google sign in is complete, the application will send the email address of the user to the web server. The web server will create an account for the user based on the email address of the user and will send the confirmation message to the application.</w:t>
+      </w:r>
+    </w:p>
+    <w:p>
+      <w:pPr>
+        <w:pStyle w:val="Heading4"/>
+      </w:pPr>
+      <w:r>
+        <w:t>Change user email address</w:t>
+      </w:r>
+    </w:p>
+    <w:p>
+      <w:pPr>
+        <w:ind w:left="720"/>
+      </w:pPr>
+      <w:r>
+        <w:t xml:space="preserve">In the settings page of the application, an option to change the user email will be displayed. </w:t>
+      </w:r>
+      <w:r>
+        <w:t xml:space="preserve">When the user select that option, a “google sign in” option will be displayed. If the google sign in is completed, the new email address and the previous one will be sent to the web server and the account will be updated.   </w:t>
+      </w:r>
       <w:r>
         <w:t xml:space="preserve"> </w:t>
       </w:r>
-      <w:r>
-        <w:t>j</w:t>
-      </w:r>
-    </w:p>
-    <w:p>
-      <w:pPr>
-        <w:pStyle w:val="InfoBlue"/>
-      </w:pPr>
-      <w:r>
-        <w:t>[This section of the SRS contains all software requirements to a level of detail sufficient to enable designers to design a system to satisfy those requirements, and testers to test that the system satisfies those requirements. When using use-case modeling, these requirements are captured in the Use Cases and the applicable supplementary specifications.  If use-case modeling is not used, the outline for supplementary specifications may be inserted directly into this section, as shown below.]</w:t>
-      </w:r>
-    </w:p>
-    <w:p>
-      <w:pPr>
-        <w:pStyle w:val="Heading2"/>
-      </w:pPr>
-      <w:bookmarkStart w:id="9" w:name="_Toc492795823"/>
-      <w:r>
-        <w:t>Functionality</w:t>
-      </w:r>
-      <w:bookmarkEnd w:id="9"/>
-    </w:p>
-    <w:p>
-      <w:pPr>
-        <w:pStyle w:val="InfoBlue"/>
-      </w:pPr>
-      <w:r>
-        <w:t>[This section describes the functional requirements of the system for those requirements that are expressed in the natural language style. For many applications, this may constitute the bulk of the SRS package and thought should be given to the organization of this section. This section is typically organized by feature, but alternative organization methods may also be appropriate; for example, organization by user or organization by subsystem. Functional requirements may include feature sets, capabilities, and security.</w:t>
-      </w:r>
-    </w:p>
-    <w:p>
-      <w:pPr>
-        <w:pStyle w:val="InfoBlue"/>
-      </w:pPr>
-      <w:r>
-        <w:t xml:space="preserve">Where application development tools, such as requirements tools, modeling tools, and the like, are employed to capture the functionality, this section of the document would refer to the availability of </w:t>
-      </w:r>
+    </w:p>
+    <w:p>
+      <w:pPr>
+        <w:pStyle w:val="Heading4"/>
+      </w:pPr>
+      <w:r>
+        <w:t>Schedule a message</w:t>
+      </w:r>
+    </w:p>
+    <w:p>
+      <w:pPr>
+        <w:ind w:left="720"/>
+      </w:pPr>
+      <w:r>
+        <w:t>User can select a contact (or a valid phone number) to send the send the message and a date and time to send it. The details about the scheduled message will be stored locally within phone.</w:t>
+      </w:r>
+    </w:p>
+    <w:p>
+      <w:pPr>
+        <w:ind w:left="720"/>
+      </w:pPr>
+    </w:p>
+    <w:p>
+      <w:pPr>
+        <w:pStyle w:val="Heading4"/>
+      </w:pPr>
+      <w:r>
+        <w:t>Schedule a task</w:t>
+      </w:r>
+    </w:p>
+    <w:p>
+      <w:pPr>
+        <w:ind w:left="720"/>
+      </w:pPr>
+      <w:r>
+        <w:t>User can schedule a task entering a short description of it. He/she can select the date of the task. Three types of tasks will be available. (Location based, Time based and based on both). If the task is based on time only then the time of the task and the alert period must need to be entered. If the task is only based on location only then the location and range (the distance from the target location the alert need to appear) must need to be entered. If the task is based on both then all the above details must be entered.</w:t>
+      </w:r>
+      <w:r>
+        <w:t xml:space="preserve"> An alarm will be set for each task.</w:t>
+      </w:r>
+    </w:p>
+    <w:p>
+      <w:pPr>
+        <w:ind w:left="720"/>
+      </w:pPr>
+    </w:p>
+    <w:p>
+      <w:pPr>
+        <w:pStyle w:val="Heading4"/>
+      </w:pPr>
+      <w:r>
+        <w:t>Edit a scheduled task</w:t>
+      </w:r>
+    </w:p>
+    <w:p>
+      <w:pPr>
+        <w:ind w:left="720"/>
+      </w:pPr>
+      <w:r>
+        <w:t xml:space="preserve">All the scheduled tasks for the selected date will be visible in main screen which can be edited. When editing the location, range, time, alert time and task description will be able to changed.  </w:t>
+      </w:r>
+      <w:r>
+        <w:t xml:space="preserve"> </w:t>
+      </w:r>
+    </w:p>
+    <w:p>
+      <w:pPr>
+        <w:ind w:firstLine="720"/>
+      </w:pPr>
+    </w:p>
+    <w:p>
+      <w:pPr>
+        <w:pStyle w:val="Heading4"/>
+      </w:pPr>
+      <w:r>
+        <w:t>Cancel a scheduled task</w:t>
+      </w:r>
+    </w:p>
+    <w:p>
+      <w:pPr>
+        <w:ind w:left="720"/>
+      </w:pPr>
+      <w:r>
+        <w:t>When a scheduled task is deleted, all the record related to it will be deleted from the database.</w:t>
+      </w:r>
+    </w:p>
+    <w:p>
+      <w:pPr>
+        <w:ind w:left="720"/>
+      </w:pPr>
+    </w:p>
+    <w:p>
+      <w:pPr>
+        <w:pStyle w:val="Heading4"/>
+      </w:pPr>
+      <w:r>
+        <w:t>Check for a predicted schedule</w:t>
+      </w:r>
+    </w:p>
+    <w:p>
+      <w:pPr>
+        <w:ind w:left="720"/>
+      </w:pPr>
+      <w:r>
+        <w:t xml:space="preserve">When user select the option of predicted schedule, the Android application will send a request including user email address (as the unique user ID) and date to the web server. Then the web server will check the past tasks of user in the similar days in the remote database. Then the server will process the data and send back a predicted schedule to the Android application. User can either agree with some or all the predicted tasks or cancel the schedule. </w:t>
+      </w:r>
+    </w:p>
+    <w:p>
+      <w:pPr>
+        <w:ind w:left="720"/>
+      </w:pPr>
+    </w:p>
+    <w:p>
+      <w:pPr>
+        <w:pStyle w:val="Heading4"/>
+      </w:pPr>
+      <w:r>
+        <w:t xml:space="preserve">Check for a route </w:t>
+      </w:r>
+    </w:p>
+    <w:p>
+      <w:pPr>
+        <w:ind w:left="720"/>
+      </w:pPr>
+      <w:r>
+        <w:t>The application will provide an interface with a google map where the user can enter a location name and check for the route from the current position.</w:t>
+      </w:r>
+    </w:p>
+    <w:p>
+      <w:pPr>
+        <w:ind w:left="720"/>
+      </w:pPr>
+    </w:p>
+    <w:p>
+      <w:pPr>
+        <w:pStyle w:val="Heading4"/>
+      </w:pPr>
+      <w:r>
+        <w:t>Enter a “My Place”</w:t>
+      </w:r>
+    </w:p>
+    <w:p>
+      <w:pPr>
+        <w:ind w:left="720"/>
+      </w:pPr>
+      <w:r>
+        <w:t xml:space="preserve">User can select his/her favorite places using a map interface and can enter a specific name. Then those places will be saved locally within the phone. </w:t>
+      </w:r>
+    </w:p>
+    <w:p>
+      <w:pPr>
+        <w:ind w:left="720"/>
+      </w:pPr>
+    </w:p>
+    <w:p>
+      <w:pPr>
+        <w:pStyle w:val="Heading4"/>
+      </w:pPr>
+      <w:r>
+        <w:t>Edit/Delete a “My Place”</w:t>
+      </w:r>
+    </w:p>
+    <w:p>
+      <w:pPr>
+        <w:ind w:left="720"/>
+      </w:pPr>
+      <w:r>
+        <w:t xml:space="preserve">User can edit the name of a saved “My Place” or delete it completely. </w:t>
+      </w:r>
+    </w:p>
+    <w:p>
+      <w:pPr>
+        <w:ind w:firstLine="720"/>
+      </w:pPr>
+    </w:p>
+    <w:p>
+      <w:pPr>
+        <w:pStyle w:val="Heading4"/>
+      </w:pPr>
       <w:r>
         <w:lastRenderedPageBreak/>
-        <w:t>that data, indicating the location and name of the tool used to capture the data.]</w:t>
-      </w:r>
-    </w:p>
-    <w:p>
-      <w:pPr>
-        <w:pStyle w:val="BodyText"/>
-      </w:pPr>
-    </w:p>
-    <w:p>
-      <w:pPr>
-        <w:pStyle w:val="InfoBlue"/>
-      </w:pPr>
-      <w:r>
-        <w:t xml:space="preserve">Do not use </w:t>
-      </w:r>
-      <w:proofErr w:type="spellStart"/>
-      <w:r>
-        <w:t>usecase</w:t>
-      </w:r>
-      <w:proofErr w:type="spellEnd"/>
-      <w:r>
-        <w:t xml:space="preserve"> diagram; Describe each of the function of the system/ user activity</w:t>
-      </w:r>
-      <w:r>
-        <w:t xml:space="preserve"> in detail</w:t>
-      </w:r>
-      <w:r>
-        <w:t xml:space="preserve">. i.e. </w:t>
-      </w:r>
-      <w:r>
-        <w:t>elaborate on</w:t>
-      </w:r>
-      <w:r>
-        <w:t xml:space="preserve"> each</w:t>
-      </w:r>
-      <w:r>
-        <w:t xml:space="preserve"> functionality </w:t>
-      </w:r>
-      <w:r>
-        <w:t xml:space="preserve">of the system. </w:t>
-      </w:r>
-    </w:p>
-    <w:p>
-      <w:pPr>
-        <w:pStyle w:val="BodyText"/>
+        <w:t>View the reports</w:t>
+      </w:r>
+    </w:p>
+    <w:p>
+      <w:pPr>
+        <w:ind w:left="720"/>
+      </w:pPr>
+      <w:r>
+        <w:t>User can view the reports which describes how well the user has completed the scheduled tasks. User can select the time period for the report details such as daily, weekly or monthly.</w:t>
+      </w:r>
+      <w:r>
+        <w:t xml:space="preserve"> The reports will be generated by the web server and send back to the Android application.</w:t>
+      </w:r>
+    </w:p>
+    <w:p>
+      <w:pPr>
+        <w:ind w:left="720"/>
       </w:pPr>
     </w:p>
     <w:p>
       <w:pPr>
         <w:pStyle w:val="Heading3"/>
       </w:pPr>
-      <w:bookmarkStart w:id="10" w:name="_Toc492795824"/>
-      <w:r>
-        <w:t>&lt;Functional Requirement One&gt;</w:t>
-      </w:r>
-      <w:bookmarkEnd w:id="10"/>
-    </w:p>
-    <w:p>
-      <w:pPr>
-        <w:pStyle w:val="InfoBlue"/>
-      </w:pPr>
-      <w:r>
-        <w:t>[</w:t>
-      </w:r>
-      <w:r>
-        <w:t>Describe each of the function of the system/ user activity</w:t>
-      </w:r>
-      <w:r>
-        <w:t xml:space="preserve"> in detail</w:t>
-      </w:r>
-      <w:r>
-        <w:t>.]</w:t>
-      </w:r>
-    </w:p>
-    <w:p>
-      <w:pPr>
-        <w:pStyle w:val="BodyText"/>
-      </w:pPr>
-    </w:p>
-    <w:p>
-      <w:pPr>
-        <w:pStyle w:val="BodyText"/>
+      <w:r>
+        <w:t>System functions</w:t>
+      </w:r>
+    </w:p>
+    <w:p>
+      <w:pPr>
+        <w:ind w:left="720"/>
+      </w:pPr>
+    </w:p>
+    <w:p>
+      <w:pPr>
+        <w:pStyle w:val="Heading4"/>
+      </w:pPr>
+      <w:r>
+        <w:t>Notify a task</w:t>
+      </w:r>
+    </w:p>
+    <w:p>
+      <w:pPr>
+        <w:ind w:left="720"/>
+      </w:pPr>
+      <w:r>
+        <w:t xml:space="preserve">If the time scheduled for a specific task arrives or if the user arrives within the range of the location of the scheduled task, then a notification will be appeared in the phone showing the task description. Two options will appear in the notification as “Complete” and “Forget”. If the user select the “Complete” option, then the task will be marked as a completed one. Or else if the user select the other option then the task will be marked as a incomplete one.   </w:t>
+      </w:r>
+    </w:p>
+    <w:p>
+      <w:pPr>
+        <w:ind w:left="720"/>
+      </w:pPr>
+      <w:r>
+        <w:t xml:space="preserve">  </w:t>
+      </w:r>
+    </w:p>
+    <w:p>
+      <w:pPr>
+        <w:pStyle w:val="Heading4"/>
+      </w:pPr>
+      <w:r>
+        <w:t>Notify location tasks</w:t>
+      </w:r>
+    </w:p>
+    <w:p>
+      <w:pPr>
+        <w:ind w:left="720"/>
+      </w:pPr>
+      <w:r>
+        <w:t>When there are multiple tasks to completed within a certain location</w:t>
+      </w:r>
+      <w:r>
+        <w:t xml:space="preserve"> and when the user arrives at that location</w:t>
+      </w:r>
+      <w:r>
+        <w:t>, those tasks will be notified</w:t>
+      </w:r>
+      <w:r>
+        <w:t xml:space="preserve"> in the phone. When user leaves the location, those tasks will be notified again asking whether they are completed or not.</w:t>
+      </w:r>
+    </w:p>
+    <w:p>
+      <w:pPr>
+        <w:ind w:left="720"/>
+      </w:pPr>
+    </w:p>
+    <w:p>
+      <w:pPr>
+        <w:pStyle w:val="Heading4"/>
+      </w:pPr>
+      <w:r>
+        <w:t xml:space="preserve"> </w:t>
+      </w:r>
+      <w:r>
+        <w:t>Send daily data</w:t>
+      </w:r>
+    </w:p>
+    <w:p>
+      <w:pPr>
+        <w:ind w:left="720"/>
+      </w:pPr>
+      <w:r>
+        <w:t>At the end of each day, the Android application will send the details about the completed and incomplete tasks to the web server.</w:t>
+      </w:r>
+    </w:p>
+    <w:p>
+      <w:pPr>
+        <w:ind w:left="720"/>
+      </w:pPr>
+    </w:p>
+    <w:p>
+      <w:pPr>
+        <w:pStyle w:val="Heading4"/>
+      </w:pPr>
+      <w:r>
+        <w:t>Analyze the daily data</w:t>
+      </w:r>
+    </w:p>
+    <w:p>
+      <w:pPr>
+        <w:ind w:left="720"/>
+      </w:pPr>
+      <w:r>
+        <w:t>Once the data of the daily tasks are sent by the Android application to the web server, the web server will add the data to the remote database. Then those data will be compared with the past data stored in the database and the predicted schedules of the user will be updated in the remote database</w:t>
+      </w:r>
+      <w:r>
+        <w:t>.</w:t>
+      </w:r>
+    </w:p>
+    <w:p/>
+    <w:p>
+      <w:pPr>
+        <w:pStyle w:val="Heading4"/>
+      </w:pPr>
+      <w:r>
+        <w:t>Send reports</w:t>
+      </w:r>
+    </w:p>
+    <w:p>
+      <w:pPr>
+        <w:ind w:left="720"/>
+      </w:pPr>
+      <w:r>
+        <w:t xml:space="preserve">At the end of each day, week and month, the web server will process the data of task of each user. Then a report mentioning the completion percentages of tasks, mostly visited places etc. will  be emailed to the users. </w:t>
+      </w:r>
+    </w:p>
+    <w:p>
+      <w:pPr>
+        <w:ind w:left="720"/>
       </w:pPr>
     </w:p>
     <w:p>
@@ -3874,11 +4182,11 @@
         <w:pStyle w:val="Heading2"/>
         <w:ind w:left="720" w:hanging="720"/>
       </w:pPr>
-      <w:bookmarkStart w:id="11" w:name="_Toc492795825"/>
+      <w:bookmarkStart w:id="9" w:name="_Toc492795825"/>
       <w:r>
         <w:t>Usability</w:t>
       </w:r>
-      <w:bookmarkEnd w:id="11"/>
+      <w:bookmarkEnd w:id="9"/>
       <w:r>
         <w:t xml:space="preserve"> </w:t>
       </w:r>
@@ -3929,144 +4237,352 @@
     </w:p>
     <w:p>
       <w:pPr>
+        <w:pStyle w:val="BodyText"/>
+      </w:pPr>
+    </w:p>
+    <w:p>
+      <w:pPr>
+        <w:pStyle w:val="BodyText"/>
+      </w:pPr>
+    </w:p>
+    <w:p>
+      <w:pPr>
         <w:pStyle w:val="Heading3"/>
         <w:ind w:left="720" w:hanging="720"/>
       </w:pPr>
-      <w:bookmarkStart w:id="12" w:name="_Toc492795826"/>
-      <w:r>
-        <w:t>&lt;Usability Requirement One&gt;</w:t>
-      </w:r>
-      <w:bookmarkEnd w:id="12"/>
-    </w:p>
-    <w:p>
-      <w:pPr>
-        <w:pStyle w:val="InfoBlue"/>
-      </w:pPr>
-      <w:r>
-        <w:t>[The requirement description goes here.]</w:t>
-      </w:r>
+      <w:r>
+        <w:lastRenderedPageBreak/>
+        <w:t>Accessibility</w:t>
+      </w:r>
+    </w:p>
+    <w:p>
+      <w:pPr>
+        <w:ind w:left="720"/>
+      </w:pPr>
+    </w:p>
+    <w:p>
+      <w:pPr>
+        <w:ind w:left="720"/>
+      </w:pPr>
+      <w:r>
+        <w:t>System should support English language only. All the system operations and instructions should be in English language only. User should only be able to enter the details of tasks in English language only</w:t>
+      </w:r>
+      <w:r>
+        <w:t>. Therefore, the users with basic English knowledge will be able to use the application easily.</w:t>
+      </w:r>
+    </w:p>
+    <w:p>
+      <w:pPr>
+        <w:ind w:left="720"/>
+      </w:pPr>
+      <w:r>
+        <w:t xml:space="preserve"> </w:t>
+      </w:r>
+    </w:p>
+    <w:p>
+      <w:pPr>
+        <w:pStyle w:val="Heading3"/>
+      </w:pPr>
+      <w:r>
+        <w:t>Graphical User Interface</w:t>
+      </w:r>
+    </w:p>
+    <w:p>
+      <w:pPr>
+        <w:ind w:left="720"/>
+      </w:pPr>
+      <w:r>
+        <w:t>The Android application should provide simple and attractive graphical user interfaces. The buttons and icons used should clearly emphasize the functions related to them. The navigation between different views should be simple.</w:t>
+      </w:r>
+    </w:p>
+    <w:p>
+      <w:pPr>
+        <w:ind w:left="720"/>
+      </w:pPr>
+    </w:p>
+    <w:p>
+      <w:pPr>
+        <w:pStyle w:val="Heading3"/>
+      </w:pPr>
+      <w:r>
+        <w:t xml:space="preserve">Ease </w:t>
+      </w:r>
+      <w:r>
+        <w:t>of</w:t>
+      </w:r>
+      <w:r>
+        <w:t xml:space="preserve"> U</w:t>
+      </w:r>
+      <w:r>
+        <w:t>se</w:t>
+      </w:r>
+    </w:p>
+    <w:p>
+      <w:pPr>
+        <w:ind w:left="720"/>
+      </w:pPr>
+      <w:r>
+        <w:t>When the Android application connects with the web server to do some processing of data, it should not take much time more than some seconds. Therefore, the calculations done within the web server need to be optimized.</w:t>
+      </w:r>
+    </w:p>
+    <w:p>
+      <w:pPr>
+        <w:ind w:left="720"/>
+      </w:pPr>
     </w:p>
     <w:p>
       <w:pPr>
         <w:pStyle w:val="Heading2"/>
       </w:pPr>
-      <w:bookmarkStart w:id="13" w:name="_Toc492795827"/>
+      <w:bookmarkStart w:id="10" w:name="_Toc492795827"/>
       <w:r>
         <w:t>Reliability</w:t>
       </w:r>
-      <w:bookmarkEnd w:id="13"/>
+      <w:bookmarkEnd w:id="10"/>
       <w:r>
         <w:t xml:space="preserve"> </w:t>
       </w:r>
     </w:p>
     <w:p>
       <w:pPr>
-        <w:pStyle w:val="InfoBlue"/>
-      </w:pPr>
-      <w:r>
-        <w:t>[Requirements for reliability of the system should be specified here. Some suggestions follow:</w:t>
-      </w:r>
-    </w:p>
-    <w:p>
-      <w:pPr>
-        <w:pStyle w:val="InfoBlue"/>
+        <w:pStyle w:val="Heading3"/>
+        <w:ind w:left="720" w:hanging="720"/>
+      </w:pPr>
+      <w:r>
+        <w:t>Availability</w:t>
+      </w:r>
+    </w:p>
+    <w:p>
+      <w:pPr>
+        <w:ind w:left="720"/>
+      </w:pPr>
+      <w:r>
+        <w:t xml:space="preserve">The Android application </w:t>
+      </w:r>
+      <w:r>
+        <w:t>would</w:t>
+      </w:r>
+      <w:r>
+        <w:t xml:space="preserve"> be 100% available. Because, no huge processing done within the application. At any time</w:t>
+      </w:r>
+      <w:r>
+        <w:t>,</w:t>
+      </w:r>
+      <w:r>
+        <w:t xml:space="preserve"> </w:t>
+      </w:r>
+      <w:r>
+        <w:t xml:space="preserve">the </w:t>
+      </w:r>
+      <w:r>
+        <w:t xml:space="preserve">user </w:t>
+      </w:r>
+      <w:r>
+        <w:t>would</w:t>
+      </w:r>
+      <w:r>
+        <w:t xml:space="preserve"> be able to use the application to schedule a task. But the web serve</w:t>
+      </w:r>
+      <w:r>
+        <w:t xml:space="preserve">r would be 95% available. Since the web server is stored in a remote server, the server failures will occur. Further, at the end of every day the server does a large amount of processing of daily gathered data from different users. Therefore, the server would not respond to application request within this period. These reasons contribute to the 5% unavailability of the server.   </w:t>
+      </w:r>
+      <w:r>
+        <w:t xml:space="preserve"> </w:t>
+      </w:r>
+    </w:p>
+    <w:p/>
+    <w:p>
+      <w:pPr>
+        <w:pStyle w:val="Heading3"/>
+      </w:pPr>
+      <w:r>
+        <w:t>Mean Time Between Failures</w:t>
+      </w:r>
+    </w:p>
+    <w:p>
+      <w:pPr>
+        <w:ind w:left="720"/>
+      </w:pPr>
+      <w:r>
+        <w:t xml:space="preserve">The server failures occur due to the issues of remote host at 1 per 1000 days. </w:t>
+      </w:r>
+    </w:p>
+    <w:p>
+      <w:pPr>
+        <w:ind w:left="720"/>
+      </w:pPr>
+      <w:r>
+        <w:t xml:space="preserve"> </w:t>
+      </w:r>
+    </w:p>
+    <w:p>
+      <w:pPr>
+        <w:pStyle w:val="Heading3"/>
+      </w:pPr>
+      <w:r>
+        <w:t xml:space="preserve">Mean Time </w:t>
+      </w:r>
+      <w:r>
+        <w:t>to</w:t>
+      </w:r>
+      <w:r>
+        <w:t xml:space="preserve"> Repair</w:t>
+      </w:r>
+    </w:p>
+    <w:p>
+      <w:pPr>
+        <w:ind w:left="720"/>
+      </w:pPr>
+      <w:r>
+        <w:t>According to the service provider, the server will be fixed within a hour.</w:t>
+      </w:r>
+    </w:p>
+    <w:p>
+      <w:pPr>
+        <w:pStyle w:val="Heading3"/>
+      </w:pPr>
+      <w:r>
+        <w:t>Accuracy</w:t>
+      </w:r>
+    </w:p>
+    <w:p>
+      <w:pPr>
+        <w:ind w:left="720"/>
+      </w:pPr>
+      <w:r>
+        <w:t xml:space="preserve">The </w:t>
+      </w:r>
+      <w:r>
+        <w:t xml:space="preserve">time-based tasks will 100% accurately fire to notify the user. But since the location-based tasks use the GPS service of the phone which is not accurate in some situations, the location-based tasks will not fire 100% accurately. By considering GPS accuracy, those tasks will provide a 90% accuracy. The accuracy of the predicted schedules generated by the web server will be varying. The web server only </w:t>
+      </w:r>
+      <w:r>
+        <w:t>considers</w:t>
+      </w:r>
+      <w:r>
+        <w:t xml:space="preserve"> the past data to come to a conclusion. Therefore, a 100% accuracy of the prediction would not be expected.</w:t>
+      </w:r>
+    </w:p>
+    <w:p>
+      <w:pPr>
+        <w:ind w:left="720"/>
+      </w:pPr>
+    </w:p>
+    <w:p>
+      <w:pPr>
+        <w:pStyle w:val="Heading3"/>
+      </w:pPr>
+      <w:r>
+        <w:t>Maximum Bugs or Defect Rate</w:t>
+      </w:r>
+    </w:p>
+    <w:p>
+      <w:pPr>
+        <w:ind w:left="720"/>
+      </w:pPr>
+      <w:r>
+        <w:t xml:space="preserve">The maximum bug rate will be </w:t>
+      </w:r>
+      <w:r>
+        <w:t>1 bug/KLOC.</w:t>
+      </w:r>
+    </w:p>
+    <w:p>
+      <w:pPr>
+        <w:ind w:left="720"/>
+      </w:pPr>
+    </w:p>
+    <w:p>
+      <w:pPr>
+        <w:pStyle w:val="Heading3"/>
+      </w:pPr>
+      <w:r>
+        <w:t>Bugs or Defect Rate</w:t>
+      </w:r>
+    </w:p>
+    <w:p>
+      <w:pPr>
+        <w:pStyle w:val="ListParagraph"/>
         <w:numPr>
           <w:ilvl w:val="0"/>
-          <w:numId w:val="3"/>
+          <w:numId w:val="11"/>
         </w:numPr>
       </w:pPr>
       <w:r>
-        <w:t>Availability—specify the percentage of time available ( xx.xx%), hours of use, maintenance access, degraded mode operations, and so on.</w:t>
-      </w:r>
-    </w:p>
-    <w:p>
-      <w:pPr>
-        <w:pStyle w:val="InfoBlue"/>
+        <w:t>Minor</w:t>
+      </w:r>
+    </w:p>
+    <w:p>
+      <w:pPr>
+        <w:pStyle w:val="ListParagraph"/>
+        <w:ind w:left="1440"/>
+      </w:pPr>
+      <w:r>
+        <w:t>Minor bug will be the inability to fire a time-based task at exact time. Inability to send reports due to server failure will also be a bug. The server failure rate is equal to the defect rate at this moment.</w:t>
+      </w:r>
+    </w:p>
+    <w:p>
+      <w:pPr>
+        <w:pStyle w:val="ListParagraph"/>
         <w:numPr>
           <w:ilvl w:val="0"/>
-          <w:numId w:val="3"/>
+          <w:numId w:val="11"/>
         </w:numPr>
       </w:pPr>
       <w:r>
-        <w:t>Mean Time Between Failures (MTBF) — this is usually specified in hours, but it could also be specified in terms of days, months or years.</w:t>
-      </w:r>
-    </w:p>
-    <w:p>
-      <w:pPr>
-        <w:pStyle w:val="InfoBlue"/>
+        <w:lastRenderedPageBreak/>
+        <w:t>Significant</w:t>
+      </w:r>
+    </w:p>
+    <w:p>
+      <w:pPr>
+        <w:pStyle w:val="ListParagraph"/>
+        <w:ind w:left="1440"/>
+      </w:pPr>
+      <w:r>
+        <w:t>Significant bug will be inability to fire a location-based task within the relevant location. The GPS unavailability will cause this issue.</w:t>
+      </w:r>
+    </w:p>
+    <w:p>
+      <w:pPr>
+        <w:pStyle w:val="ListParagraph"/>
         <w:numPr>
           <w:ilvl w:val="0"/>
-          <w:numId w:val="3"/>
+          <w:numId w:val="11"/>
         </w:numPr>
       </w:pPr>
       <w:r>
-        <w:t>Mean Time To Repair (MTTR)—how long is the system allowed to be out of operation after it has failed?</w:t>
-      </w:r>
-    </w:p>
-    <w:p>
-      <w:pPr>
-        <w:pStyle w:val="InfoBlue"/>
-        <w:numPr>
-          <w:ilvl w:val="0"/>
-          <w:numId w:val="3"/>
-        </w:numPr>
-      </w:pPr>
-      <w:r>
-        <w:t>Accuracy—specifies precision (resolution) and accuracy (by some known standard) that is required in the system’s output.</w:t>
-      </w:r>
-    </w:p>
-    <w:p>
-      <w:pPr>
-        <w:pStyle w:val="InfoBlue"/>
-        <w:numPr>
-          <w:ilvl w:val="0"/>
-          <w:numId w:val="3"/>
-        </w:numPr>
-      </w:pPr>
-      <w:r>
-        <w:t>Maximum Bugs or Defect Rate—usually expressed in terms of bugs per thousand lines of code (bugs/KLOC) or bugs per function-point( bugs/function-point).</w:t>
-      </w:r>
-    </w:p>
-    <w:p>
-      <w:pPr>
-        <w:pStyle w:val="InfoBlue"/>
-        <w:numPr>
-          <w:ilvl w:val="0"/>
-          <w:numId w:val="3"/>
-        </w:numPr>
-      </w:pPr>
-      <w:r>
-        <w:t>Bugs or Defect Rate—categorized in terms of minor, significant, and critical bugs: the requirement(s) must define what is meant by a “critical” bug; for example, complete loss of data or a complete inability to use certain parts of the system’s functionality.]</w:t>
-      </w:r>
-    </w:p>
-    <w:p>
-      <w:pPr>
-        <w:pStyle w:val="Heading3"/>
-        <w:ind w:left="720" w:hanging="720"/>
-      </w:pPr>
-      <w:bookmarkStart w:id="14" w:name="_Toc492795828"/>
-      <w:r>
-        <w:t>&lt;Reliability Requirement One&gt;</w:t>
-      </w:r>
-      <w:bookmarkEnd w:id="14"/>
-    </w:p>
-    <w:p>
-      <w:pPr>
-        <w:pStyle w:val="InfoBlue"/>
-      </w:pPr>
-      <w:r>
-        <w:t>[The requirement description.]</w:t>
-      </w:r>
+        <w:t>Critical</w:t>
+      </w:r>
+    </w:p>
+    <w:p>
+      <w:pPr>
+        <w:pStyle w:val="ListParagraph"/>
+        <w:ind w:left="1440"/>
+      </w:pPr>
+      <w:r>
+        <w:t>The c</w:t>
+      </w:r>
+      <w:r>
+        <w:t>omplete loss of data</w:t>
+      </w:r>
+      <w:r>
+        <w:t xml:space="preserve"> in the remote database will be a critical bug. Because, then the web server will not be able to accurately predict the schedule. Defect rate will be very less because the remote database will be backed up.  </w:t>
+      </w:r>
+    </w:p>
+    <w:p>
+      <w:pPr>
+        <w:ind w:left="720"/>
+      </w:pPr>
     </w:p>
     <w:p>
       <w:pPr>
         <w:pStyle w:val="Heading2"/>
       </w:pPr>
-      <w:bookmarkStart w:id="15" w:name="_Toc492795829"/>
+      <w:bookmarkStart w:id="11" w:name="_Toc492795829"/>
       <w:r>
         <w:t>Performance</w:t>
       </w:r>
-      <w:bookmarkEnd w:id="15"/>
+      <w:bookmarkEnd w:id="11"/>
       <w:r>
         <w:t xml:space="preserve"> and Security</w:t>
       </w:r>
@@ -4088,7 +4604,6 @@
         </w:numPr>
       </w:pPr>
       <w:r>
-        <w:lastRenderedPageBreak/>
         <w:t>Response time for a transaction (average, maximum)</w:t>
       </w:r>
     </w:p>
@@ -4145,29 +4660,123 @@
         <w:pStyle w:val="Heading3"/>
         <w:ind w:left="720" w:hanging="720"/>
       </w:pPr>
-      <w:bookmarkStart w:id="16" w:name="_Toc492795830"/>
-      <w:r>
-        <w:t>&lt;Performance Requirement One&gt;</w:t>
-      </w:r>
-      <w:bookmarkEnd w:id="16"/>
-    </w:p>
-    <w:p>
-      <w:pPr>
-        <w:pStyle w:val="InfoBlue"/>
-      </w:pPr>
-      <w:r>
-        <w:t>[The requirement description goes here.]</w:t>
-      </w:r>
-    </w:p>
+      <w:r>
+        <w:t>Response time for a transaction</w:t>
+      </w:r>
+    </w:p>
+    <w:p>
+      <w:pPr>
+        <w:ind w:left="720"/>
+      </w:pPr>
+      <w:r>
+        <w:t xml:space="preserve">Maximum response time for user registration would be 5 seconds. Because the Android application </w:t>
+      </w:r>
+      <w:r>
+        <w:t>must</w:t>
+      </w:r>
+      <w:r>
+        <w:t xml:space="preserve"> “Sign in” with google and then crate a user account in the remote web server. The average time would be 3 seconds.</w:t>
+      </w:r>
+    </w:p>
+    <w:p>
+      <w:pPr>
+        <w:ind w:left="720"/>
+      </w:pPr>
+      <w:r>
+        <w:t>Maximum response time for scheduling a time-based or location-based task would be 500 milliseconds. Average time would be 300 milliseconds. Only time taking procedure is the saving of data to the local database.</w:t>
+      </w:r>
+    </w:p>
+    <w:p>
+      <w:pPr>
+        <w:ind w:left="720"/>
+      </w:pPr>
+      <w:r>
+        <w:t>Maximum response time to check the predicted schedules would be 5 seconds. Average time would be 4 seconds. Because the server must connect with the remote web server and do some processing of data before getting a response.</w:t>
+      </w:r>
+    </w:p>
+    <w:p/>
+    <w:p>
+      <w:pPr>
+        <w:pStyle w:val="Heading3"/>
+      </w:pPr>
+      <w:r>
+        <w:t>Throughput</w:t>
+      </w:r>
+    </w:p>
+    <w:p>
+      <w:pPr>
+        <w:ind w:left="720"/>
+      </w:pPr>
+    </w:p>
+    <w:p>
+      <w:pPr>
+        <w:pStyle w:val="Heading3"/>
+      </w:pPr>
+      <w:r>
+        <w:t>Capacity</w:t>
+      </w:r>
+    </w:p>
+    <w:p>
+      <w:pPr>
+        <w:ind w:left="720"/>
+      </w:pPr>
+      <w:r>
+        <w:t>The remote database would be extendable. Therefore, as much as users would be able to register to the system.</w:t>
+      </w:r>
+    </w:p>
+    <w:p/>
+    <w:p>
+      <w:pPr>
+        <w:pStyle w:val="Heading3"/>
+      </w:pPr>
+      <w:r>
+        <w:t>Degradation modes</w:t>
+      </w:r>
+    </w:p>
+    <w:p>
+      <w:pPr>
+        <w:ind w:left="720"/>
+      </w:pPr>
+      <w:r>
+        <w:t xml:space="preserve">When the web server does </w:t>
+      </w:r>
+      <w:r>
+        <w:t>a large amount of</w:t>
+      </w:r>
+      <w:r>
+        <w:t xml:space="preserve"> processing and analyzing of daily gathered data from users, it will not respond to the requests of the Android application. </w:t>
+      </w:r>
+      <w:r>
+        <w:t>In this situation, the application will only unable to get predicted schedule from the web server. All the other functionalities of the Android application will function as before.</w:t>
+      </w:r>
+    </w:p>
+    <w:p/>
+    <w:p>
+      <w:pPr>
+        <w:pStyle w:val="Heading3"/>
+      </w:pPr>
+      <w:r>
+        <w:t>Resource utilization</w:t>
+      </w:r>
+    </w:p>
+    <w:p>
+      <w:pPr>
+        <w:ind w:left="720"/>
+      </w:pPr>
+      <w:bookmarkStart w:id="12" w:name="_GoBack"/>
+      <w:bookmarkEnd w:id="12"/>
+    </w:p>
+    <w:p/>
     <w:p>
       <w:pPr>
         <w:pStyle w:val="Heading2"/>
       </w:pPr>
-      <w:bookmarkStart w:id="17" w:name="_Toc492795831"/>
-      <w:r>
+      <w:bookmarkStart w:id="13" w:name="_Toc492795831"/>
+      <w:r>
+        <w:lastRenderedPageBreak/>
         <w:t>Supportability</w:t>
       </w:r>
-      <w:bookmarkEnd w:id="17"/>
+      <w:bookmarkEnd w:id="13"/>
     </w:p>
     <w:p>
       <w:pPr>
@@ -4182,11 +4791,11 @@
         <w:pStyle w:val="Heading3"/>
         <w:ind w:left="720" w:hanging="720"/>
       </w:pPr>
-      <w:bookmarkStart w:id="18" w:name="_Toc492795832"/>
+      <w:bookmarkStart w:id="14" w:name="_Toc492795832"/>
       <w:r>
         <w:t>&lt;Supportability Requirement One&gt;</w:t>
       </w:r>
-      <w:bookmarkEnd w:id="18"/>
+      <w:bookmarkEnd w:id="14"/>
     </w:p>
     <w:p>
       <w:pPr>
@@ -4200,11 +4809,11 @@
       <w:pPr>
         <w:pStyle w:val="Heading2"/>
       </w:pPr>
-      <w:bookmarkStart w:id="19" w:name="_Toc492795833"/>
+      <w:bookmarkStart w:id="15" w:name="_Toc492795833"/>
       <w:r>
         <w:t>Design Constraints</w:t>
       </w:r>
-      <w:bookmarkEnd w:id="19"/>
+      <w:bookmarkEnd w:id="15"/>
     </w:p>
     <w:p>
       <w:pPr>
@@ -4247,11 +4856,11 @@
         <w:pStyle w:val="Heading3"/>
         <w:ind w:left="720" w:hanging="720"/>
       </w:pPr>
-      <w:bookmarkStart w:id="20" w:name="_Toc492795834"/>
+      <w:bookmarkStart w:id="16" w:name="_Toc492795834"/>
       <w:r>
         <w:t>&lt;Design Constraint One&gt;</w:t>
       </w:r>
-      <w:bookmarkEnd w:id="20"/>
+      <w:bookmarkEnd w:id="16"/>
     </w:p>
     <w:p>
       <w:pPr>
@@ -4265,11 +4874,11 @@
       <w:pPr>
         <w:pStyle w:val="Heading2"/>
       </w:pPr>
-      <w:bookmarkStart w:id="21" w:name="_Toc492795835"/>
+      <w:bookmarkStart w:id="17" w:name="_Toc492795835"/>
       <w:r>
         <w:t>On-line User Documentation and Help System Requirements</w:t>
       </w:r>
-      <w:bookmarkEnd w:id="21"/>
+      <w:bookmarkEnd w:id="17"/>
     </w:p>
     <w:p>
       <w:pPr>
@@ -4283,11 +4892,11 @@
       <w:pPr>
         <w:pStyle w:val="Heading2"/>
       </w:pPr>
-      <w:bookmarkStart w:id="22" w:name="_Toc492795836"/>
+      <w:bookmarkStart w:id="18" w:name="_Toc492795836"/>
       <w:r>
         <w:t>Purchased Components</w:t>
       </w:r>
-      <w:bookmarkEnd w:id="22"/>
+      <w:bookmarkEnd w:id="18"/>
     </w:p>
     <w:p>
       <w:pPr>
@@ -4301,11 +4910,11 @@
       <w:pPr>
         <w:pStyle w:val="Heading2"/>
       </w:pPr>
-      <w:bookmarkStart w:id="23" w:name="_Toc492795837"/>
+      <w:bookmarkStart w:id="19" w:name="_Toc492795837"/>
       <w:r>
         <w:t>Interfaces</w:t>
       </w:r>
-      <w:bookmarkEnd w:id="23"/>
+      <w:bookmarkEnd w:id="19"/>
     </w:p>
     <w:p>
       <w:pPr>
@@ -4393,7 +5002,6 @@
           <w:bCs/>
           <w:color w:val="0070C0"/>
         </w:rPr>
-        <w:lastRenderedPageBreak/>
         <w:t>2.</w:t>
       </w:r>
       <w:r>
@@ -4430,149 +5038,113 @@
           <w:color w:val="0070C0"/>
         </w:rPr>
         <w:tab/>
-        <w:t>For user interfaces : functionalities and the required menu items/ panels/ text boxes/ option buttons/ drop down lists that should be in the interfaces (</w:t>
-      </w:r>
-      <w:proofErr w:type="spellStart"/>
-      <w:r>
+        <w:t>For user interfaces : functionalities and the required menu items/ panels/ text boxes/ option buttons/ drop down lists that should be in the interfaces (eg. login page/ data entry page/ view pages/ analysis pages)</w:t>
+      </w:r>
+    </w:p>
+    <w:p>
+      <w:pPr>
+        <w:pStyle w:val="BodyText"/>
         <w:rPr>
           <w:b/>
           <w:bCs/>
           <w:color w:val="0070C0"/>
         </w:rPr>
-        <w:t>eg</w:t>
-      </w:r>
-      <w:proofErr w:type="spellEnd"/>
+      </w:pPr>
       <w:r>
         <w:rPr>
           <w:b/>
           <w:bCs/>
           <w:color w:val="0070C0"/>
         </w:rPr>
-        <w:t>. login page/ data entry page/ view pages/ analysis pages)</w:t>
-      </w:r>
-    </w:p>
-    <w:p>
-      <w:pPr>
-        <w:pStyle w:val="BodyText"/>
+        <w:t>-</w:t>
+      </w:r>
+      <w:r>
         <w:rPr>
           <w:b/>
           <w:bCs/>
           <w:color w:val="0070C0"/>
         </w:rPr>
-      </w:pPr>
-      <w:r>
+        <w:tab/>
+        <w:t>For software interfaces: required interfaces to connect with the server, interfaces for access web services/ plugins</w:t>
+      </w:r>
+    </w:p>
+    <w:p>
+      <w:pPr>
+        <w:pStyle w:val="BodyText"/>
         <w:rPr>
           <w:b/>
           <w:bCs/>
           <w:color w:val="0070C0"/>
         </w:rPr>
-        <w:t>-</w:t>
-      </w:r>
+      </w:pPr>
       <w:r>
         <w:rPr>
           <w:b/>
           <w:bCs/>
           <w:color w:val="0070C0"/>
         </w:rPr>
-        <w:tab/>
-        <w:t>For software interfaces: required interfaces to connect with the server, interfaces for access web services/ plugins</w:t>
-      </w:r>
-    </w:p>
-    <w:p>
-      <w:pPr>
-        <w:pStyle w:val="BodyText"/>
+        <w:t>-</w:t>
+      </w:r>
+      <w:r>
         <w:rPr>
           <w:b/>
           <w:bCs/>
           <w:color w:val="0070C0"/>
         </w:rPr>
-      </w:pPr>
-      <w:r>
+        <w:tab/>
+        <w:t>For hardware interfaces: required client side pre-requisites( Disk space/ RAM/ Processor)</w:t>
+      </w:r>
+    </w:p>
+    <w:p>
+      <w:pPr>
+        <w:pStyle w:val="BodyText"/>
         <w:rPr>
           <w:b/>
           <w:bCs/>
           <w:color w:val="0070C0"/>
         </w:rPr>
-        <w:t>-</w:t>
-      </w:r>
+      </w:pPr>
       <w:r>
         <w:rPr>
           <w:b/>
           <w:bCs/>
           <w:color w:val="0070C0"/>
         </w:rPr>
-        <w:tab/>
-        <w:t>For hardware interfaces: required client side pre-requisites( Disk space/ RAM/ Processor)</w:t>
-      </w:r>
-    </w:p>
-    <w:p>
-      <w:pPr>
-        <w:pStyle w:val="BodyText"/>
+        <w:t>-</w:t>
+      </w:r>
+      <w:r>
         <w:rPr>
           <w:b/>
           <w:bCs/>
           <w:color w:val="0070C0"/>
         </w:rPr>
-      </w:pPr>
-      <w:r>
+        <w:tab/>
+        <w:t>For communication interfaces: eg. Asynchronous HTTP protocol requests over internet/ FTP file transfer</w:t>
+      </w:r>
+    </w:p>
+    <w:p>
+      <w:pPr>
+        <w:pStyle w:val="BodyText"/>
         <w:rPr>
           <w:b/>
           <w:bCs/>
           <w:color w:val="0070C0"/>
         </w:rPr>
-        <w:t>-</w:t>
-      </w:r>
+      </w:pPr>
       <w:r>
         <w:rPr>
           <w:b/>
           <w:bCs/>
           <w:color w:val="0070C0"/>
         </w:rPr>
-        <w:tab/>
-        <w:t xml:space="preserve">For communication interfaces: </w:t>
-      </w:r>
-      <w:proofErr w:type="spellStart"/>
+        <w:t>3.</w:t>
+      </w:r>
       <w:r>
         <w:rPr>
           <w:b/>
           <w:bCs/>
           <w:color w:val="0070C0"/>
         </w:rPr>
-        <w:t>eg</w:t>
-      </w:r>
-      <w:proofErr w:type="spellEnd"/>
-      <w:r>
-        <w:rPr>
-          <w:b/>
-          <w:bCs/>
-          <w:color w:val="0070C0"/>
-        </w:rPr>
-        <w:t>. Asynchronous HTTP protocol requests over internet/ FTP file transfer</w:t>
-      </w:r>
-    </w:p>
-    <w:p>
-      <w:pPr>
-        <w:pStyle w:val="BodyText"/>
-        <w:rPr>
-          <w:b/>
-          <w:bCs/>
-          <w:color w:val="0070C0"/>
-        </w:rPr>
-      </w:pPr>
-      <w:r>
-        <w:rPr>
-          <w:b/>
-          <w:bCs/>
-          <w:color w:val="0070C0"/>
-        </w:rPr>
-        <w:t>3.</w:t>
-      </w:r>
-      <w:r>
-        <w:rPr>
-          <w:b/>
-          <w:bCs/>
-          <w:color w:val="0070C0"/>
-        </w:rPr>
         <w:tab/>
         <w:t>A draft diagram (block diagram) showing some main interfaces required by the user</w:t>
       </w:r>
@@ -4582,11 +5154,12 @@
         <w:pStyle w:val="Heading3"/>
         <w:ind w:left="720" w:hanging="720"/>
       </w:pPr>
-      <w:bookmarkStart w:id="24" w:name="_Toc492795838"/>
-      <w:r>
+      <w:bookmarkStart w:id="20" w:name="_Toc492795838"/>
+      <w:r>
+        <w:lastRenderedPageBreak/>
         <w:t>User Interfaces</w:t>
       </w:r>
-      <w:bookmarkEnd w:id="24"/>
+      <w:bookmarkEnd w:id="20"/>
     </w:p>
     <w:p>
       <w:pPr>
@@ -4601,11 +5174,11 @@
         <w:pStyle w:val="Heading3"/>
         <w:ind w:left="720" w:hanging="720"/>
       </w:pPr>
-      <w:bookmarkStart w:id="25" w:name="_Toc492795839"/>
+      <w:bookmarkStart w:id="21" w:name="_Toc492795839"/>
       <w:r>
         <w:t>Hardware Interfaces</w:t>
       </w:r>
-      <w:bookmarkEnd w:id="25"/>
+      <w:bookmarkEnd w:id="21"/>
     </w:p>
     <w:p>
       <w:pPr>
@@ -4620,11 +5193,11 @@
         <w:pStyle w:val="Heading3"/>
         <w:ind w:left="720" w:hanging="720"/>
       </w:pPr>
-      <w:bookmarkStart w:id="26" w:name="_Toc492795840"/>
+      <w:bookmarkStart w:id="22" w:name="_Toc492795840"/>
       <w:r>
         <w:t>Software Interfaces</w:t>
       </w:r>
-      <w:bookmarkEnd w:id="26"/>
+      <w:bookmarkEnd w:id="22"/>
     </w:p>
     <w:p>
       <w:pPr>
@@ -4639,112 +5212,112 @@
         <w:pStyle w:val="Heading3"/>
         <w:ind w:left="720" w:hanging="720"/>
       </w:pPr>
-      <w:bookmarkStart w:id="27" w:name="_Toc492795841"/>
+      <w:bookmarkStart w:id="23" w:name="_Toc492795841"/>
       <w:r>
         <w:t>Communications Interfaces</w:t>
       </w:r>
+      <w:bookmarkEnd w:id="23"/>
+    </w:p>
+    <w:p>
+      <w:pPr>
+        <w:pStyle w:val="InfoBlue"/>
+      </w:pPr>
+      <w:r>
+        <w:t>[Describe any communications interfaces to other systems or devices such as local area networks, remote serial devices, and so forth.]</w:t>
+      </w:r>
+    </w:p>
+    <w:p>
+      <w:pPr>
+        <w:pStyle w:val="Heading2"/>
+      </w:pPr>
+      <w:bookmarkStart w:id="24" w:name="_Toc492795842"/>
+      <w:r>
+        <w:t>Database</w:t>
+      </w:r>
+      <w:r>
+        <w:t xml:space="preserve"> Requirements</w:t>
+      </w:r>
+      <w:bookmarkEnd w:id="24"/>
+    </w:p>
+    <w:p>
+      <w:pPr>
+        <w:pStyle w:val="InfoBlue"/>
+      </w:pPr>
+      <w:r>
+        <w:t xml:space="preserve">[Defines any </w:t>
+      </w:r>
+      <w:r>
+        <w:t>database</w:t>
+      </w:r>
+      <w:r>
+        <w:t xml:space="preserve"> requirements </w:t>
+      </w:r>
+      <w:r>
+        <w:t>for the system</w:t>
+      </w:r>
+      <w:r>
+        <w:t>.]</w:t>
+      </w:r>
+    </w:p>
+    <w:p>
+      <w:pPr>
+        <w:pStyle w:val="Heading2"/>
+      </w:pPr>
+      <w:bookmarkStart w:id="25" w:name="_Toc492795843"/>
+      <w:r>
+        <w:t xml:space="preserve">Licensing, </w:t>
+      </w:r>
+      <w:r>
+        <w:t>Legal, Copyright, and Other Notices</w:t>
+      </w:r>
+      <w:bookmarkEnd w:id="25"/>
+    </w:p>
+    <w:p>
+      <w:pPr>
+        <w:pStyle w:val="InfoBlue"/>
+      </w:pPr>
+      <w:r>
+        <w:t>[Defines any licensing enforcement requirements or other usage restriction requirements that are to be exhibited by the software.]</w:t>
+      </w:r>
+    </w:p>
+    <w:p>
+      <w:pPr>
+        <w:pStyle w:val="InfoBlue"/>
+      </w:pPr>
+      <w:r>
+        <w:t xml:space="preserve"> </w:t>
+      </w:r>
+      <w:r>
+        <w:t>[This section describes any necessary legal disclaimers, warranties, copyright notices, patent notices, wordmark, trademark, or logo compliance issues for the software.]</w:t>
+      </w:r>
+    </w:p>
+    <w:p>
+      <w:pPr>
+        <w:pStyle w:val="Heading2"/>
+      </w:pPr>
+      <w:bookmarkStart w:id="26" w:name="_Toc492795844"/>
+      <w:r>
+        <w:t>Applicable Standards</w:t>
+      </w:r>
+      <w:bookmarkEnd w:id="26"/>
+    </w:p>
+    <w:p>
+      <w:pPr>
+        <w:pStyle w:val="InfoBlue"/>
+      </w:pPr>
+      <w:r>
+        <w:t>[This section describes by reference any applicable standard and the specific sections of any such standards which apply to the system being described. For example, this could include legal, quality and regulatory standards, industry standards for usability, interoperability, internationalization, operating system compliance, and so forth.]</w:t>
+      </w:r>
+    </w:p>
+    <w:p>
+      <w:pPr>
+        <w:pStyle w:val="Heading1"/>
+      </w:pPr>
+      <w:bookmarkStart w:id="27" w:name="_Toc492795845"/>
+      <w:r>
+        <w:t>Supporting Information</w:t>
+      </w:r>
       <w:bookmarkEnd w:id="27"/>
-    </w:p>
-    <w:p>
-      <w:pPr>
-        <w:pStyle w:val="InfoBlue"/>
-      </w:pPr>
-      <w:r>
-        <w:t>[Describe any communications interfaces to other systems or devices such as local area networks, remote serial devices, and so forth.]</w:t>
-      </w:r>
-    </w:p>
-    <w:p>
-      <w:pPr>
-        <w:pStyle w:val="Heading2"/>
-      </w:pPr>
-      <w:bookmarkStart w:id="28" w:name="_Toc492795842"/>
-      <w:r>
-        <w:t>Database</w:t>
-      </w:r>
-      <w:r>
-        <w:t xml:space="preserve"> Requirements</w:t>
-      </w:r>
-      <w:bookmarkEnd w:id="28"/>
-    </w:p>
-    <w:p>
-      <w:pPr>
-        <w:pStyle w:val="InfoBlue"/>
-      </w:pPr>
-      <w:r>
-        <w:t xml:space="preserve">[Defines any </w:t>
-      </w:r>
-      <w:r>
-        <w:t>database</w:t>
-      </w:r>
-      <w:r>
-        <w:t xml:space="preserve"> requirements </w:t>
-      </w:r>
-      <w:r>
-        <w:t>for the system</w:t>
-      </w:r>
-      <w:r>
-        <w:t>.]</w:t>
-      </w:r>
-    </w:p>
-    <w:p>
-      <w:pPr>
-        <w:pStyle w:val="Heading2"/>
-      </w:pPr>
-      <w:bookmarkStart w:id="29" w:name="_Toc492795843"/>
-      <w:r>
-        <w:t xml:space="preserve">Licensing, </w:t>
-      </w:r>
-      <w:r>
-        <w:t>Legal, Copyright, and Other Notices</w:t>
-      </w:r>
-      <w:bookmarkEnd w:id="29"/>
-    </w:p>
-    <w:p>
-      <w:pPr>
-        <w:pStyle w:val="InfoBlue"/>
-      </w:pPr>
-      <w:r>
-        <w:t>[Defines any licensing enforcement requirements or other usage restriction requirements that are to be exhibited by the software.]</w:t>
-      </w:r>
-    </w:p>
-    <w:p>
-      <w:pPr>
-        <w:pStyle w:val="InfoBlue"/>
-      </w:pPr>
-      <w:r>
-        <w:t xml:space="preserve"> </w:t>
-      </w:r>
-      <w:r>
-        <w:t>[This section describes any necessary legal disclaimers, warranties, copyright notices, patent notices, wordmark, trademark, or logo compliance issues for the software.]</w:t>
-      </w:r>
-    </w:p>
-    <w:p>
-      <w:pPr>
-        <w:pStyle w:val="Heading2"/>
-      </w:pPr>
-      <w:bookmarkStart w:id="30" w:name="_Toc492795844"/>
-      <w:r>
-        <w:t>Applicable Standards</w:t>
-      </w:r>
-      <w:bookmarkEnd w:id="30"/>
-    </w:p>
-    <w:p>
-      <w:pPr>
-        <w:pStyle w:val="InfoBlue"/>
-      </w:pPr>
-      <w:r>
-        <w:t>[This section describes by reference any applicable standard and the specific sections of any such standards which apply to the system being described. For example, this could include legal, quality and regulatory standards, industry standards for usability, interoperability, internationalization, operating system compliance, and so forth.]</w:t>
-      </w:r>
-    </w:p>
-    <w:p>
-      <w:pPr>
-        <w:pStyle w:val="Heading1"/>
-      </w:pPr>
-      <w:bookmarkStart w:id="31" w:name="_Toc492795845"/>
-      <w:r>
-        <w:t>Supporting Information</w:t>
-      </w:r>
-      <w:bookmarkEnd w:id="31"/>
     </w:p>
     <w:p>
       <w:pPr>
@@ -4787,7 +5360,6 @@
         </w:numPr>
       </w:pPr>
       <w:r>
-        <w:lastRenderedPageBreak/>
         <w:t>Appendices</w:t>
       </w:r>
     </w:p>
@@ -4822,25 +5394,25 @@
           <w:bCs/>
           <w:color w:val="0070C0"/>
         </w:rPr>
-        <w:t>Refer any data/ information in a standard format (</w:t>
-      </w:r>
-      <w:proofErr w:type="spellStart"/>
-      <w:r>
+        <w:t>Refer any data/ information in a standard format (eg. IEEE referencing style)</w:t>
+      </w:r>
+    </w:p>
+    <w:p>
+      <w:pPr>
+        <w:pStyle w:val="BodyText"/>
         <w:rPr>
           <w:b/>
           <w:bCs/>
           <w:color w:val="0070C0"/>
         </w:rPr>
-        <w:t>eg</w:t>
-      </w:r>
-      <w:proofErr w:type="spellEnd"/>
+      </w:pPr>
       <w:r>
         <w:rPr>
           <w:b/>
           <w:bCs/>
           <w:color w:val="0070C0"/>
         </w:rPr>
-        <w:t>. IEEE referencing style)</w:t>
+        <w:t xml:space="preserve">For different algorithms/ techniques/ theories you can refer text books. </w:t>
       </w:r>
     </w:p>
     <w:p>
@@ -4858,7 +5430,7 @@
           <w:bCs/>
           <w:color w:val="0070C0"/>
         </w:rPr>
-        <w:t xml:space="preserve">For different algorithms/ techniques/ theories you can refer text books. </w:t>
+        <w:t xml:space="preserve">For tools you can refer web pages. </w:t>
       </w:r>
     </w:p>
     <w:p>
@@ -4876,7 +5448,7 @@
           <w:bCs/>
           <w:color w:val="0070C0"/>
         </w:rPr>
-        <w:t xml:space="preserve">For tools you can refer web pages. </w:t>
+        <w:t>For similar work you can refer research paper articles that describe the work.</w:t>
       </w:r>
     </w:p>
     <w:p>
@@ -4894,24 +5466,7 @@
           <w:bCs/>
           <w:color w:val="0070C0"/>
         </w:rPr>
-        <w:t>For similar work you can refer research paper articles that describe the work.</w:t>
-      </w:r>
-    </w:p>
-    <w:p>
-      <w:pPr>
-        <w:pStyle w:val="BodyText"/>
-        <w:rPr>
-          <w:b/>
-          <w:bCs/>
-          <w:color w:val="0070C0"/>
-        </w:rPr>
-      </w:pPr>
-      <w:r>
-        <w:rPr>
-          <w:b/>
-          <w:bCs/>
-          <w:color w:val="0070C0"/>
-        </w:rPr>
+        <w:lastRenderedPageBreak/>
         <w:t>You may include white paper articles for the description of technologies; web URL for the tool references. When you refer such a web page, you have to indicate the (Accessed on &lt;&lt;date&gt;&gt;)</w:t>
       </w:r>
     </w:p>
@@ -5117,7 +5672,7 @@
               <w:rStyle w:val="PageNumber"/>
               <w:noProof/>
             </w:rPr>
-            <w:t>7</w:t>
+            <w:t>13</w:t>
           </w:r>
           <w:r>
             <w:rPr>
@@ -5816,6 +6371,119 @@
     </w:lvl>
   </w:abstractNum>
   <w:abstractNum w:abstractNumId="4" w15:restartNumberingAfterBreak="0">
+    <w:nsid w:val="19481A30"/>
+    <w:multiLevelType w:val="hybridMultilevel"/>
+    <w:tmpl w:val="DE8E7AB6"/>
+    <w:lvl w:ilvl="0" w:tplc="04090001">
+      <w:start w:val="1"/>
+      <w:numFmt w:val="bullet"/>
+      <w:lvlText w:val=""/>
+      <w:lvlJc w:val="left"/>
+      <w:pPr>
+        <w:ind w:left="1440" w:hanging="360"/>
+      </w:pPr>
+      <w:rPr>
+        <w:rFonts w:ascii="Symbol" w:hAnsi="Symbol" w:hint="default"/>
+      </w:rPr>
+    </w:lvl>
+    <w:lvl w:ilvl="1" w:tplc="04090003" w:tentative="1">
+      <w:start w:val="1"/>
+      <w:numFmt w:val="bullet"/>
+      <w:lvlText w:val="o"/>
+      <w:lvlJc w:val="left"/>
+      <w:pPr>
+        <w:ind w:left="2160" w:hanging="360"/>
+      </w:pPr>
+      <w:rPr>
+        <w:rFonts w:ascii="Courier New" w:hAnsi="Courier New" w:cs="Courier New" w:hint="default"/>
+      </w:rPr>
+    </w:lvl>
+    <w:lvl w:ilvl="2" w:tplc="04090005" w:tentative="1">
+      <w:start w:val="1"/>
+      <w:numFmt w:val="bullet"/>
+      <w:lvlText w:val=""/>
+      <w:lvlJc w:val="left"/>
+      <w:pPr>
+        <w:ind w:left="2880" w:hanging="360"/>
+      </w:pPr>
+      <w:rPr>
+        <w:rFonts w:ascii="Wingdings" w:hAnsi="Wingdings" w:hint="default"/>
+      </w:rPr>
+    </w:lvl>
+    <w:lvl w:ilvl="3" w:tplc="04090001" w:tentative="1">
+      <w:start w:val="1"/>
+      <w:numFmt w:val="bullet"/>
+      <w:lvlText w:val=""/>
+      <w:lvlJc w:val="left"/>
+      <w:pPr>
+        <w:ind w:left="3600" w:hanging="360"/>
+      </w:pPr>
+      <w:rPr>
+        <w:rFonts w:ascii="Symbol" w:hAnsi="Symbol" w:hint="default"/>
+      </w:rPr>
+    </w:lvl>
+    <w:lvl w:ilvl="4" w:tplc="04090003" w:tentative="1">
+      <w:start w:val="1"/>
+      <w:numFmt w:val="bullet"/>
+      <w:lvlText w:val="o"/>
+      <w:lvlJc w:val="left"/>
+      <w:pPr>
+        <w:ind w:left="4320" w:hanging="360"/>
+      </w:pPr>
+      <w:rPr>
+        <w:rFonts w:ascii="Courier New" w:hAnsi="Courier New" w:cs="Courier New" w:hint="default"/>
+      </w:rPr>
+    </w:lvl>
+    <w:lvl w:ilvl="5" w:tplc="04090005" w:tentative="1">
+      <w:start w:val="1"/>
+      <w:numFmt w:val="bullet"/>
+      <w:lvlText w:val=""/>
+      <w:lvlJc w:val="left"/>
+      <w:pPr>
+        <w:ind w:left="5040" w:hanging="360"/>
+      </w:pPr>
+      <w:rPr>
+        <w:rFonts w:ascii="Wingdings" w:hAnsi="Wingdings" w:hint="default"/>
+      </w:rPr>
+    </w:lvl>
+    <w:lvl w:ilvl="6" w:tplc="04090001" w:tentative="1">
+      <w:start w:val="1"/>
+      <w:numFmt w:val="bullet"/>
+      <w:lvlText w:val=""/>
+      <w:lvlJc w:val="left"/>
+      <w:pPr>
+        <w:ind w:left="5760" w:hanging="360"/>
+      </w:pPr>
+      <w:rPr>
+        <w:rFonts w:ascii="Symbol" w:hAnsi="Symbol" w:hint="default"/>
+      </w:rPr>
+    </w:lvl>
+    <w:lvl w:ilvl="7" w:tplc="04090003" w:tentative="1">
+      <w:start w:val="1"/>
+      <w:numFmt w:val="bullet"/>
+      <w:lvlText w:val="o"/>
+      <w:lvlJc w:val="left"/>
+      <w:pPr>
+        <w:ind w:left="6480" w:hanging="360"/>
+      </w:pPr>
+      <w:rPr>
+        <w:rFonts w:ascii="Courier New" w:hAnsi="Courier New" w:cs="Courier New" w:hint="default"/>
+      </w:rPr>
+    </w:lvl>
+    <w:lvl w:ilvl="8" w:tplc="04090005" w:tentative="1">
+      <w:start w:val="1"/>
+      <w:numFmt w:val="bullet"/>
+      <w:lvlText w:val=""/>
+      <w:lvlJc w:val="left"/>
+      <w:pPr>
+        <w:ind w:left="7200" w:hanging="360"/>
+      </w:pPr>
+      <w:rPr>
+        <w:rFonts w:ascii="Wingdings" w:hAnsi="Wingdings" w:hint="default"/>
+      </w:rPr>
+    </w:lvl>
+  </w:abstractNum>
+  <w:abstractNum w:abstractNumId="5" w15:restartNumberingAfterBreak="0">
     <w:nsid w:val="1D8E7DB8"/>
     <w:multiLevelType w:val="hybridMultilevel"/>
     <w:tmpl w:val="8A2EB1F6"/>
@@ -5928,7 +6596,7 @@
       </w:rPr>
     </w:lvl>
   </w:abstractNum>
-  <w:abstractNum w:abstractNumId="5" w15:restartNumberingAfterBreak="0">
+  <w:abstractNum w:abstractNumId="6" w15:restartNumberingAfterBreak="0">
     <w:nsid w:val="40745A96"/>
     <w:multiLevelType w:val="hybridMultilevel"/>
     <w:tmpl w:val="F1D879E6"/>
@@ -6068,7 +6736,7 @@
       </w:rPr>
     </w:lvl>
   </w:abstractNum>
-  <w:abstractNum w:abstractNumId="6" w15:restartNumberingAfterBreak="0">
+  <w:abstractNum w:abstractNumId="7" w15:restartNumberingAfterBreak="0">
     <w:nsid w:val="40EC6812"/>
     <w:multiLevelType w:val="hybridMultilevel"/>
     <w:tmpl w:val="744284B2"/>
@@ -6208,7 +6876,7 @@
       </w:rPr>
     </w:lvl>
   </w:abstractNum>
-  <w:abstractNum w:abstractNumId="7" w15:restartNumberingAfterBreak="0">
+  <w:abstractNum w:abstractNumId="8" w15:restartNumberingAfterBreak="0">
     <w:nsid w:val="49B85373"/>
     <w:multiLevelType w:val="hybridMultilevel"/>
     <w:tmpl w:val="31F02FBE"/>
@@ -6321,7 +6989,7 @@
       </w:rPr>
     </w:lvl>
   </w:abstractNum>
-  <w:abstractNum w:abstractNumId="8" w15:restartNumberingAfterBreak="0">
+  <w:abstractNum w:abstractNumId="9" w15:restartNumberingAfterBreak="0">
     <w:nsid w:val="592476E5"/>
     <w:multiLevelType w:val="hybridMultilevel"/>
     <w:tmpl w:val="27506C14"/>
@@ -6434,7 +7102,7 @@
       </w:rPr>
     </w:lvl>
   </w:abstractNum>
-  <w:abstractNum w:abstractNumId="9" w15:restartNumberingAfterBreak="0">
+  <w:abstractNum w:abstractNumId="10" w15:restartNumberingAfterBreak="0">
     <w:nsid w:val="7C285540"/>
     <w:multiLevelType w:val="hybridMultilevel"/>
     <w:tmpl w:val="70C83E90"/>
@@ -6578,49 +7246,34 @@
     <w:abstractNumId w:val="0"/>
   </w:num>
   <w:num w:numId="2">
-    <w:abstractNumId w:val="6"/>
+    <w:abstractNumId w:val="7"/>
   </w:num>
   <w:num w:numId="3">
-    <w:abstractNumId w:val="9"/>
+    <w:abstractNumId w:val="10"/>
   </w:num>
   <w:num w:numId="4">
-    <w:abstractNumId w:val="5"/>
+    <w:abstractNumId w:val="6"/>
   </w:num>
   <w:num w:numId="5">
     <w:abstractNumId w:val="1"/>
   </w:num>
   <w:num w:numId="6">
-    <w:abstractNumId w:val="8"/>
-    <w:lvlOverride w:ilvl="0"/>
-    <w:lvlOverride w:ilvl="1"/>
-    <w:lvlOverride w:ilvl="2"/>
-    <w:lvlOverride w:ilvl="3"/>
-    <w:lvlOverride w:ilvl="4"/>
-    <w:lvlOverride w:ilvl="5"/>
-    <w:lvlOverride w:ilvl="6"/>
-    <w:lvlOverride w:ilvl="7"/>
-    <w:lvlOverride w:ilvl="8"/>
+    <w:abstractNumId w:val="9"/>
   </w:num>
   <w:num w:numId="7">
-    <w:abstractNumId w:val="7"/>
-    <w:lvlOverride w:ilvl="0"/>
-    <w:lvlOverride w:ilvl="1"/>
-    <w:lvlOverride w:ilvl="2"/>
-    <w:lvlOverride w:ilvl="3"/>
-    <w:lvlOverride w:ilvl="4"/>
-    <w:lvlOverride w:ilvl="5"/>
-    <w:lvlOverride w:ilvl="6"/>
-    <w:lvlOverride w:ilvl="7"/>
-    <w:lvlOverride w:ilvl="8"/>
+    <w:abstractNumId w:val="8"/>
   </w:num>
   <w:num w:numId="8">
-    <w:abstractNumId w:val="4"/>
+    <w:abstractNumId w:val="5"/>
   </w:num>
   <w:num w:numId="9">
     <w:abstractNumId w:val="2"/>
   </w:num>
   <w:num w:numId="10">
     <w:abstractNumId w:val="3"/>
+  </w:num>
+  <w:num w:numId="11">
+    <w:abstractNumId w:val="4"/>
   </w:num>
   <w:numIdMacAtCleanup w:val="5"/>
 </w:numbering>

</xml_diff>

<commit_message>
SRS section 3 80% complete
</commit_message>
<xml_diff>
--- a/140542B_SRS.docx
+++ b/140542B_SRS.docx
@@ -57,7 +57,15 @@
         <w:pStyle w:val="InfoBlue"/>
       </w:pPr>
       <w:r>
-        <w:t>[Note: The following template is provided for use with the Rational Unified Process. Text enclosed in square brackets and displayed in blue italics (style=InfoBlue) is included to provide guidance to the author and should be deleted before publishing the document. A paragraph entered following this style will automatically be set to normal (style=Body Text).]</w:t>
+        <w:t>[Note: The following template is provided for use with the Rational Unified Process. Text enclosed in square brackets and displayed in blue italics (style=</w:t>
+      </w:r>
+      <w:proofErr w:type="spellStart"/>
+      <w:r>
+        <w:t>InfoBlue</w:t>
+      </w:r>
+      <w:proofErr w:type="spellEnd"/>
+      <w:r>
+        <w:t>) is included to provide guidance to the author and should be deleted before publishing the document. A paragraph entered following this style will automatically be set to normal (style=Body Text).]</w:t>
       </w:r>
     </w:p>
     <w:p>
@@ -207,7 +215,23 @@
               <w:pStyle w:val="Tabletext"/>
             </w:pPr>
             <w:r>
-              <w:t>&lt;dd/mmm/yy&gt;</w:t>
+              <w:t>&lt;</w:t>
+            </w:r>
+            <w:proofErr w:type="spellStart"/>
+            <w:r>
+              <w:t>dd</w:t>
+            </w:r>
+            <w:proofErr w:type="spellEnd"/>
+            <w:r>
+              <w:t>/mmm/</w:t>
+            </w:r>
+            <w:proofErr w:type="spellStart"/>
+            <w:r>
+              <w:t>yy</w:t>
+            </w:r>
+            <w:proofErr w:type="spellEnd"/>
+            <w:r>
+              <w:t>&gt;</w:t>
             </w:r>
           </w:p>
         </w:tc>
@@ -220,7 +244,15 @@
               <w:pStyle w:val="Tabletext"/>
             </w:pPr>
             <w:r>
-              <w:t>&lt;x.x&gt;</w:t>
+              <w:t>&lt;</w:t>
+            </w:r>
+            <w:proofErr w:type="spellStart"/>
+            <w:r>
+              <w:t>x.x</w:t>
+            </w:r>
+            <w:proofErr w:type="spellEnd"/>
+            <w:r>
+              <w:t>&gt;</w:t>
             </w:r>
           </w:p>
         </w:tc>
@@ -3632,7 +3664,15 @@
         </w:numPr>
       </w:pPr>
       <w:r>
-        <w:t>The Android application will only support the operating systems which have a version 5.0 (Lolipop) or higher.</w:t>
+        <w:t>The Android application will only support the operating systems which have a version 5.0 (</w:t>
+      </w:r>
+      <w:proofErr w:type="spellStart"/>
+      <w:r>
+        <w:t>Lolipop</w:t>
+      </w:r>
+      <w:proofErr w:type="spellEnd"/>
+      <w:r>
+        <w:t>) or higher.</w:t>
       </w:r>
     </w:p>
     <w:p>
@@ -4071,7 +4111,15 @@
         <w:ind w:left="720"/>
       </w:pPr>
       <w:r>
-        <w:t xml:space="preserve">If the time scheduled for a specific task arrives or if the user arrives within the range of the location of the scheduled task, then a notification will be appeared in the phone showing the task description. Two options will appear in the notification as “Complete” and “Forget”. If the user select the “Complete” option, then the task will be marked as a completed one. Or else if the user select the other option then the task will be marked as a incomplete one.   </w:t>
+        <w:t xml:space="preserve">If the time scheduled for a specific task arrives or if the user arrives within the range of the location of the scheduled task, then a notification will be appeared in the phone showing the task description. Two options will appear in the notification as “Complete” and “Forget”. If the user select the “Complete” option, then the task will be marked as a completed one. Or else if the user select the other option then the task will be marked as </w:t>
+      </w:r>
+      <w:proofErr w:type="spellStart"/>
+      <w:r>
+        <w:t>a</w:t>
+      </w:r>
+      <w:proofErr w:type="spellEnd"/>
+      <w:r>
+        <w:t xml:space="preserve"> incomplete one.   </w:t>
       </w:r>
     </w:p>
     <w:p>
@@ -4434,7 +4482,15 @@
         <w:ind w:left="720"/>
       </w:pPr>
       <w:r>
-        <w:t>According to the service provider, the server will be fixed within a hour.</w:t>
+        <w:t xml:space="preserve">According to the service provider, the server will be fixed within </w:t>
+      </w:r>
+      <w:proofErr w:type="spellStart"/>
+      <w:r>
+        <w:t>a</w:t>
+      </w:r>
+      <w:proofErr w:type="spellEnd"/>
+      <w:r>
+        <w:t xml:space="preserve"> hour.</w:t>
       </w:r>
     </w:p>
     <w:p>
@@ -4480,10 +4536,7 @@
         <w:ind w:left="720"/>
       </w:pPr>
       <w:r>
-        <w:t xml:space="preserve">The maximum bug rate will be </w:t>
-      </w:r>
-      <w:r>
-        <w:t>1 bug/KLOC.</w:t>
+        <w:t>The maximum bug rate will be 1 bug/KLOC.</w:t>
       </w:r>
     </w:p>
     <w:p>
@@ -4763,20 +4816,18 @@
       <w:pPr>
         <w:ind w:left="720"/>
       </w:pPr>
-      <w:bookmarkStart w:id="12" w:name="_GoBack"/>
-      <w:bookmarkEnd w:id="12"/>
     </w:p>
     <w:p/>
     <w:p>
       <w:pPr>
         <w:pStyle w:val="Heading2"/>
       </w:pPr>
-      <w:bookmarkStart w:id="13" w:name="_Toc492795831"/>
+      <w:bookmarkStart w:id="12" w:name="_Toc492795831"/>
       <w:r>
         <w:lastRenderedPageBreak/>
         <w:t>Supportability</w:t>
       </w:r>
-      <w:bookmarkEnd w:id="13"/>
+      <w:bookmarkEnd w:id="12"/>
     </w:p>
     <w:p>
       <w:pPr>
@@ -4791,29 +4842,65 @@
         <w:pStyle w:val="Heading3"/>
         <w:ind w:left="720" w:hanging="720"/>
       </w:pPr>
-      <w:bookmarkStart w:id="14" w:name="_Toc492795832"/>
-      <w:r>
-        <w:t>&lt;Supportability Requirement One&gt;</w:t>
-      </w:r>
-      <w:bookmarkEnd w:id="14"/>
-    </w:p>
-    <w:p>
-      <w:pPr>
-        <w:pStyle w:val="InfoBlue"/>
-      </w:pPr>
-      <w:r>
-        <w:t>[The requirement description goes here.]</w:t>
-      </w:r>
-    </w:p>
+      <w:r>
+        <w:t>Coding standards</w:t>
+      </w:r>
+    </w:p>
+    <w:p>
+      <w:pPr>
+        <w:ind w:left="720"/>
+      </w:pPr>
+    </w:p>
+    <w:p>
+      <w:pPr>
+        <w:pStyle w:val="Heading3"/>
+      </w:pPr>
+      <w:r>
+        <w:t>Naming conventions</w:t>
+      </w:r>
+    </w:p>
+    <w:p/>
+    <w:p>
+      <w:pPr>
+        <w:pStyle w:val="Heading3"/>
+      </w:pPr>
+      <w:r>
+        <w:t>Class libraries</w:t>
+      </w:r>
+    </w:p>
+    <w:p/>
+    <w:p>
+      <w:pPr>
+        <w:pStyle w:val="Heading3"/>
+      </w:pPr>
+      <w:r>
+        <w:t>Maintenance access</w:t>
+      </w:r>
+    </w:p>
+    <w:p>
+      <w:pPr>
+        <w:ind w:left="720"/>
+      </w:pPr>
+    </w:p>
+    <w:p>
+      <w:pPr>
+        <w:pStyle w:val="Heading3"/>
+      </w:pPr>
+      <w:r>
+        <w:t>Maintenance utilities</w:t>
+      </w:r>
+    </w:p>
+    <w:p/>
+    <w:p/>
     <w:p>
       <w:pPr>
         <w:pStyle w:val="Heading2"/>
       </w:pPr>
-      <w:bookmarkStart w:id="15" w:name="_Toc492795833"/>
+      <w:bookmarkStart w:id="13" w:name="_Toc492795833"/>
       <w:r>
         <w:t>Design Constraints</w:t>
       </w:r>
-      <w:bookmarkEnd w:id="15"/>
+      <w:bookmarkEnd w:id="13"/>
     </w:p>
     <w:p>
       <w:pPr>
@@ -4856,65 +4943,159 @@
         <w:pStyle w:val="Heading3"/>
         <w:ind w:left="720" w:hanging="720"/>
       </w:pPr>
-      <w:bookmarkStart w:id="16" w:name="_Toc492795834"/>
-      <w:r>
-        <w:t>&lt;Design Constraint One&gt;</w:t>
+      <w:r>
+        <w:t>Software languages</w:t>
+      </w:r>
+    </w:p>
+    <w:p>
+      <w:pPr>
+        <w:ind w:left="720"/>
+      </w:pPr>
+      <w:r>
+        <w:t>The Android application will only support English language. All the operations and instructions will be provided in English language</w:t>
+      </w:r>
+    </w:p>
+    <w:p>
+      <w:pPr>
+        <w:ind w:left="720"/>
+      </w:pPr>
+    </w:p>
+    <w:p>
+      <w:pPr>
+        <w:pStyle w:val="Heading3"/>
+      </w:pPr>
+      <w:r>
+        <w:t>Software process requirements</w:t>
+      </w:r>
+    </w:p>
+    <w:p>
+      <w:pPr>
+        <w:ind w:left="720"/>
+      </w:pPr>
+    </w:p>
+    <w:p>
+      <w:pPr>
+        <w:pStyle w:val="Heading3"/>
+      </w:pPr>
+      <w:r>
+        <w:t>Development tools</w:t>
+      </w:r>
+    </w:p>
+    <w:p>
+      <w:pPr>
+        <w:ind w:left="720"/>
+      </w:pPr>
+      <w:r>
+        <w:t>Android application will be developed using “Android Studio IDE”. The web server will be developed using “PHP Storm IDE”. “</w:t>
+      </w:r>
+      <w:proofErr w:type="spellStart"/>
+      <w:r>
+        <w:t>Xampp</w:t>
+      </w:r>
+      <w:proofErr w:type="spellEnd"/>
+      <w:r>
+        <w:t>” will be used to host the web server locally.</w:t>
+      </w:r>
+    </w:p>
+    <w:p>
+      <w:pPr>
+        <w:pStyle w:val="Heading3"/>
+      </w:pPr>
+      <w:r>
+        <w:t>Architectural and design constraints</w:t>
+      </w:r>
+    </w:p>
+    <w:p>
+      <w:pPr>
+        <w:ind w:left="720"/>
+      </w:pPr>
+    </w:p>
+    <w:p>
+      <w:pPr>
+        <w:pStyle w:val="Heading3"/>
+      </w:pPr>
+      <w:r>
+        <w:t>Purchased components</w:t>
+      </w:r>
+    </w:p>
+    <w:p>
+      <w:pPr>
+        <w:ind w:left="720"/>
+      </w:pPr>
+    </w:p>
+    <w:p>
+      <w:pPr>
+        <w:pStyle w:val="Heading3"/>
+      </w:pPr>
+      <w:r>
+        <w:t>Class libraries</w:t>
+      </w:r>
+    </w:p>
+    <w:p>
+      <w:pPr>
+        <w:ind w:left="720"/>
+      </w:pPr>
+      <w:r>
+        <w:t xml:space="preserve">“Google </w:t>
+      </w:r>
+      <w:r>
+        <w:t>Services</w:t>
+      </w:r>
+      <w:r>
+        <w:t>” libraries will be used for sign in and map services. “Volley” library will be used for server request handling in the Android application.</w:t>
+      </w:r>
+    </w:p>
+    <w:p>
+      <w:pPr>
+        <w:ind w:left="720"/>
+      </w:pPr>
+    </w:p>
+    <w:p>
+      <w:pPr>
+        <w:pStyle w:val="Heading2"/>
+      </w:pPr>
+      <w:bookmarkStart w:id="14" w:name="_Toc492795835"/>
+      <w:r>
+        <w:lastRenderedPageBreak/>
+        <w:t>On-line User Documentation and Help System Requirements</w:t>
+      </w:r>
+      <w:bookmarkEnd w:id="14"/>
+    </w:p>
+    <w:p>
+      <w:pPr>
+        <w:pStyle w:val="InfoBlue"/>
+      </w:pPr>
+      <w:r>
+        <w:t>[Describes the requirements, if any, for o-line user documentation, help systems, help about notices, and so forth.]</w:t>
+      </w:r>
+    </w:p>
+    <w:p>
+      <w:pPr>
+        <w:pStyle w:val="Heading2"/>
+      </w:pPr>
+      <w:bookmarkStart w:id="15" w:name="_Toc492795836"/>
+      <w:r>
+        <w:t>Purchased Components</w:t>
+      </w:r>
+      <w:bookmarkEnd w:id="15"/>
+    </w:p>
+    <w:p>
+      <w:pPr>
+        <w:pStyle w:val="InfoBlue"/>
+      </w:pPr>
+      <w:r>
+        <w:t>[This section describes any purchased components to be used with the system, any applicable licensing or usage restrictions, and any associated compatibility and interoperability or interface standards.]</w:t>
+      </w:r>
+    </w:p>
+    <w:p>
+      <w:pPr>
+        <w:pStyle w:val="Heading2"/>
+      </w:pPr>
+      <w:bookmarkStart w:id="16" w:name="_Toc492795837"/>
+      <w:r>
+        <w:t>Interfaces</w:t>
       </w:r>
       <w:bookmarkEnd w:id="16"/>
-    </w:p>
-    <w:p>
-      <w:pPr>
-        <w:pStyle w:val="InfoBlue"/>
-      </w:pPr>
-      <w:r>
-        <w:t>[The requirement description goes here.]</w:t>
-      </w:r>
-    </w:p>
-    <w:p>
-      <w:pPr>
-        <w:pStyle w:val="Heading2"/>
-      </w:pPr>
-      <w:bookmarkStart w:id="17" w:name="_Toc492795835"/>
-      <w:r>
-        <w:t>On-line User Documentation and Help System Requirements</w:t>
-      </w:r>
-      <w:bookmarkEnd w:id="17"/>
-    </w:p>
-    <w:p>
-      <w:pPr>
-        <w:pStyle w:val="InfoBlue"/>
-      </w:pPr>
-      <w:r>
-        <w:t>[Describes the requirements, if any, for o-line user documentation, help systems, help about notices, and so forth.]</w:t>
-      </w:r>
-    </w:p>
-    <w:p>
-      <w:pPr>
-        <w:pStyle w:val="Heading2"/>
-      </w:pPr>
-      <w:bookmarkStart w:id="18" w:name="_Toc492795836"/>
-      <w:r>
-        <w:t>Purchased Components</w:t>
-      </w:r>
-      <w:bookmarkEnd w:id="18"/>
-    </w:p>
-    <w:p>
-      <w:pPr>
-        <w:pStyle w:val="InfoBlue"/>
-      </w:pPr>
-      <w:r>
-        <w:t>[This section describes any purchased components to be used with the system, any applicable licensing or usage restrictions, and any associated compatibility and interoperability or interface standards.]</w:t>
-      </w:r>
-    </w:p>
-    <w:p>
-      <w:pPr>
-        <w:pStyle w:val="Heading2"/>
-      </w:pPr>
-      <w:bookmarkStart w:id="19" w:name="_Toc492795837"/>
-      <w:r>
-        <w:t>Interfaces</w:t>
-      </w:r>
-      <w:bookmarkEnd w:id="19"/>
     </w:p>
     <w:p>
       <w:pPr>
@@ -5038,113 +5219,149 @@
           <w:color w:val="0070C0"/>
         </w:rPr>
         <w:tab/>
-        <w:t>For user interfaces : functionalities and the required menu items/ panels/ text boxes/ option buttons/ drop down lists that should be in the interfaces (eg. login page/ data entry page/ view pages/ analysis pages)</w:t>
-      </w:r>
-    </w:p>
-    <w:p>
-      <w:pPr>
-        <w:pStyle w:val="BodyText"/>
+        <w:t>For user interfaces : functionalities and the required menu items/ panels/ text boxes/ option buttons/ drop down lists that should be in the interfaces (</w:t>
+      </w:r>
+      <w:proofErr w:type="spellStart"/>
+      <w:r>
         <w:rPr>
           <w:b/>
           <w:bCs/>
           <w:color w:val="0070C0"/>
         </w:rPr>
-      </w:pPr>
+        <w:t>eg</w:t>
+      </w:r>
+      <w:proofErr w:type="spellEnd"/>
       <w:r>
         <w:rPr>
           <w:b/>
           <w:bCs/>
           <w:color w:val="0070C0"/>
         </w:rPr>
-        <w:t>-</w:t>
-      </w:r>
-      <w:r>
+        <w:t>. login page/ data entry page/ view pages/ analysis pages)</w:t>
+      </w:r>
+    </w:p>
+    <w:p>
+      <w:pPr>
+        <w:pStyle w:val="BodyText"/>
         <w:rPr>
           <w:b/>
           <w:bCs/>
           <w:color w:val="0070C0"/>
         </w:rPr>
-        <w:tab/>
-        <w:t>For software interfaces: required interfaces to connect with the server, interfaces for access web services/ plugins</w:t>
-      </w:r>
-    </w:p>
-    <w:p>
-      <w:pPr>
-        <w:pStyle w:val="BodyText"/>
+      </w:pPr>
+      <w:r>
         <w:rPr>
           <w:b/>
           <w:bCs/>
           <w:color w:val="0070C0"/>
         </w:rPr>
-      </w:pPr>
+        <w:t>-</w:t>
+      </w:r>
       <w:r>
         <w:rPr>
           <w:b/>
           <w:bCs/>
           <w:color w:val="0070C0"/>
         </w:rPr>
-        <w:t>-</w:t>
-      </w:r>
-      <w:r>
+        <w:tab/>
+        <w:t>For software interfaces: required interfaces to connect with the server, interfaces for access web services/ plugins</w:t>
+      </w:r>
+    </w:p>
+    <w:p>
+      <w:pPr>
+        <w:pStyle w:val="BodyText"/>
         <w:rPr>
           <w:b/>
           <w:bCs/>
           <w:color w:val="0070C0"/>
         </w:rPr>
-        <w:tab/>
-        <w:t>For hardware interfaces: required client side pre-requisites( Disk space/ RAM/ Processor)</w:t>
-      </w:r>
-    </w:p>
-    <w:p>
-      <w:pPr>
-        <w:pStyle w:val="BodyText"/>
+      </w:pPr>
+      <w:r>
         <w:rPr>
           <w:b/>
           <w:bCs/>
           <w:color w:val="0070C0"/>
         </w:rPr>
-      </w:pPr>
+        <w:t>-</w:t>
+      </w:r>
       <w:r>
         <w:rPr>
           <w:b/>
           <w:bCs/>
           <w:color w:val="0070C0"/>
         </w:rPr>
-        <w:t>-</w:t>
-      </w:r>
-      <w:r>
+        <w:tab/>
+        <w:t>For hardware interfaces: required client side pre-requisites( Disk space/ RAM/ Processor)</w:t>
+      </w:r>
+    </w:p>
+    <w:p>
+      <w:pPr>
+        <w:pStyle w:val="BodyText"/>
         <w:rPr>
           <w:b/>
           <w:bCs/>
           <w:color w:val="0070C0"/>
         </w:rPr>
-        <w:tab/>
-        <w:t>For communication interfaces: eg. Asynchronous HTTP protocol requests over internet/ FTP file transfer</w:t>
-      </w:r>
-    </w:p>
-    <w:p>
-      <w:pPr>
-        <w:pStyle w:val="BodyText"/>
+      </w:pPr>
+      <w:r>
         <w:rPr>
           <w:b/>
           <w:bCs/>
           <w:color w:val="0070C0"/>
         </w:rPr>
-      </w:pPr>
+        <w:t>-</w:t>
+      </w:r>
       <w:r>
         <w:rPr>
           <w:b/>
           <w:bCs/>
           <w:color w:val="0070C0"/>
         </w:rPr>
-        <w:t>3.</w:t>
-      </w:r>
+        <w:tab/>
+        <w:t xml:space="preserve">For communication interfaces: </w:t>
+      </w:r>
+      <w:proofErr w:type="spellStart"/>
       <w:r>
         <w:rPr>
           <w:b/>
           <w:bCs/>
           <w:color w:val="0070C0"/>
         </w:rPr>
+        <w:t>eg</w:t>
+      </w:r>
+      <w:proofErr w:type="spellEnd"/>
+      <w:r>
+        <w:rPr>
+          <w:b/>
+          <w:bCs/>
+          <w:color w:val="0070C0"/>
+        </w:rPr>
+        <w:t>. Asynchronous HTTP protocol requests over internet/ FTP file transfer</w:t>
+      </w:r>
+    </w:p>
+    <w:p>
+      <w:pPr>
+        <w:pStyle w:val="BodyText"/>
+        <w:rPr>
+          <w:b/>
+          <w:bCs/>
+          <w:color w:val="0070C0"/>
+        </w:rPr>
+      </w:pPr>
+      <w:r>
+        <w:rPr>
+          <w:b/>
+          <w:bCs/>
+          <w:color w:val="0070C0"/>
+        </w:rPr>
+        <w:t>3.</w:t>
+      </w:r>
+      <w:r>
+        <w:rPr>
+          <w:b/>
+          <w:bCs/>
+          <w:color w:val="0070C0"/>
+        </w:rPr>
         <w:tab/>
         <w:t>A draft diagram (block diagram) showing some main interfaces required by the user</w:t>
       </w:r>
@@ -5154,31 +5371,262 @@
         <w:pStyle w:val="Heading3"/>
         <w:ind w:left="720" w:hanging="720"/>
       </w:pPr>
-      <w:bookmarkStart w:id="20" w:name="_Toc492795838"/>
-      <w:r>
-        <w:lastRenderedPageBreak/>
+      <w:bookmarkStart w:id="17" w:name="_Toc492795838"/>
+      <w:r>
         <w:t>User Interfaces</w:t>
       </w:r>
-      <w:bookmarkEnd w:id="20"/>
-    </w:p>
-    <w:p>
-      <w:pPr>
-        <w:pStyle w:val="InfoBlue"/>
-      </w:pPr>
-      <w:r>
-        <w:t>[Describe the user interfaces that are to be implemented by the software.]</w:t>
-      </w:r>
+      <w:bookmarkEnd w:id="17"/>
+    </w:p>
+    <w:p>
+      <w:pPr>
+        <w:pStyle w:val="ListParagraph"/>
+        <w:numPr>
+          <w:ilvl w:val="0"/>
+          <w:numId w:val="11"/>
+        </w:numPr>
+      </w:pPr>
+      <w:r>
+        <w:t>“Sign in” view</w:t>
+      </w:r>
+    </w:p>
+    <w:p>
+      <w:pPr>
+        <w:pStyle w:val="ListParagraph"/>
+        <w:ind w:left="1440"/>
+      </w:pPr>
+      <w:r>
+        <w:t>When the user installs the Android application and runs it for the first time, then this view should be visible. There should be only one button indicating “Sign in with google”.</w:t>
+      </w:r>
+    </w:p>
+    <w:p>
+      <w:pPr>
+        <w:pStyle w:val="ListParagraph"/>
+        <w:ind w:left="1440"/>
+      </w:pPr>
+    </w:p>
+    <w:p>
+      <w:pPr>
+        <w:pStyle w:val="ListParagraph"/>
+        <w:numPr>
+          <w:ilvl w:val="0"/>
+          <w:numId w:val="11"/>
+        </w:numPr>
+      </w:pPr>
+      <w:r>
+        <w:t>Main view</w:t>
+      </w:r>
+    </w:p>
+    <w:p>
+      <w:pPr>
+        <w:pStyle w:val="ListParagraph"/>
+        <w:ind w:left="1440"/>
+      </w:pPr>
+      <w:r>
+        <w:t>After signed for the system the Android application should direct to this view. It should have a menu bar with a toggle button to view a “Side navigation panel”. In the top a label should be visible showing the selected date. Below the label, a “Calendar view” should be visible in which the date can be selected. Below the calendar view, a “list view” showing the list of scheduled tasks for the selected date should be visible.</w:t>
+      </w:r>
+      <w:r>
+        <w:t xml:space="preserve"> On the bottom and as a floating panel, a group of buttons should be visible to create a new task, view predicted list and view reports.</w:t>
+      </w:r>
+    </w:p>
+    <w:p>
+      <w:pPr>
+        <w:pStyle w:val="ListParagraph"/>
+        <w:ind w:left="1440"/>
+      </w:pPr>
+    </w:p>
+    <w:p>
+      <w:pPr>
+        <w:pStyle w:val="ListParagraph"/>
+        <w:numPr>
+          <w:ilvl w:val="0"/>
+          <w:numId w:val="11"/>
+        </w:numPr>
+      </w:pPr>
+      <w:r>
+        <w:t>Side navigation panel</w:t>
+      </w:r>
+    </w:p>
+    <w:p>
+      <w:pPr>
+        <w:pStyle w:val="ListParagraph"/>
+        <w:ind w:left="1440"/>
+      </w:pPr>
+      <w:r>
+        <w:t>The log of the application should be visible on the top. Below that the email address of the logged user should be visible. By touching the email address, the user should be direct to sign in with google. Below that, an option to direct to “My Places” view should be visible.</w:t>
+      </w:r>
+      <w:r>
+        <w:t xml:space="preserve"> Then option</w:t>
+      </w:r>
+      <w:r>
+        <w:t>s</w:t>
+      </w:r>
+      <w:r>
+        <w:t xml:space="preserve"> to direct to “Repeating tasks”</w:t>
+      </w:r>
+      <w:r>
+        <w:t xml:space="preserve"> and “Route finder”</w:t>
+      </w:r>
+      <w:r>
+        <w:t xml:space="preserve"> should be visible. In the bottom of the panel, an option to exit the app should be visible.</w:t>
+      </w:r>
+    </w:p>
+    <w:p>
+      <w:pPr>
+        <w:pStyle w:val="ListParagraph"/>
+        <w:ind w:left="1440"/>
+      </w:pPr>
+    </w:p>
+    <w:p>
+      <w:pPr>
+        <w:pStyle w:val="ListParagraph"/>
+        <w:numPr>
+          <w:ilvl w:val="0"/>
+          <w:numId w:val="11"/>
+        </w:numPr>
+      </w:pPr>
+      <w:r>
+        <w:t>“My Places” view</w:t>
+      </w:r>
+    </w:p>
+    <w:p>
+      <w:pPr>
+        <w:pStyle w:val="ListParagraph"/>
+        <w:ind w:left="1440"/>
+      </w:pPr>
+      <w:r>
+        <w:t>At the top of the view, a text input box to enter the name of the “My Place” should be visible. Below that, an option to select the location of “My Place” should be visible. Below that a button indicating “save” should be visible. The button should save the newly added “My Place”. Below the button, a list view including all the added “My places” should be visible. The list items within the list should have an edit button and a delete button.</w:t>
+      </w:r>
+    </w:p>
+    <w:p>
+      <w:pPr>
+        <w:pStyle w:val="ListParagraph"/>
+        <w:ind w:left="1440"/>
+      </w:pPr>
+    </w:p>
+    <w:p>
+      <w:pPr>
+        <w:pStyle w:val="ListParagraph"/>
+        <w:numPr>
+          <w:ilvl w:val="0"/>
+          <w:numId w:val="11"/>
+        </w:numPr>
+      </w:pPr>
+      <w:r>
+        <w:t>New task view</w:t>
+      </w:r>
+    </w:p>
+    <w:p>
+      <w:pPr>
+        <w:pStyle w:val="ListParagraph"/>
+        <w:ind w:left="1440"/>
+      </w:pPr>
+      <w:r>
+        <w:t>At the top,</w:t>
+      </w:r>
+      <w:r>
+        <w:t xml:space="preserve"> two buttons to save or cancel the task should be visible. Below that,</w:t>
+      </w:r>
+      <w:r>
+        <w:t xml:space="preserve"> a check box to schedule the task for every week should be visible.</w:t>
+      </w:r>
+      <w:r>
+        <w:t xml:space="preserve"> </w:t>
+      </w:r>
+      <w:r>
+        <w:t>Then, a text input box to enter the description of the task should be visible.</w:t>
+      </w:r>
+      <w:r>
+        <w:t xml:space="preserve"> A panel with two check boxes to select the time-based task or a location-based task should be visible below that.</w:t>
+      </w:r>
+      <w:r>
+        <w:t xml:space="preserve"> Then an option to select the date of the task will be visible. By clicking that option a floating window </w:t>
+      </w:r>
+      <w:r>
+        <w:t>should</w:t>
+      </w:r>
+      <w:r>
+        <w:t xml:space="preserve"> appear with a “calendar view” to pick the date. Then an option to s</w:t>
+      </w:r>
+      <w:r>
+        <w:t xml:space="preserve">elect the time which should direct to a floating window with a clock to pick the time should be visible. Below that, an option to select location and an input box to enter the range of the location in meters should be visible.  </w:t>
+      </w:r>
+    </w:p>
+    <w:p>
+      <w:pPr>
+        <w:pStyle w:val="ListParagraph"/>
+        <w:ind w:left="1440"/>
+      </w:pPr>
+    </w:p>
+    <w:p>
+      <w:pPr>
+        <w:pStyle w:val="ListParagraph"/>
+        <w:numPr>
+          <w:ilvl w:val="0"/>
+          <w:numId w:val="11"/>
+        </w:numPr>
+      </w:pPr>
+      <w:r>
+        <w:t>“Route Finder” view</w:t>
+      </w:r>
+    </w:p>
+    <w:p>
+      <w:pPr>
+        <w:pStyle w:val="ListParagraph"/>
+        <w:ind w:left="1440"/>
+      </w:pPr>
+      <w:r>
+        <w:t>At the top, a</w:t>
+      </w:r>
+      <w:r>
+        <w:t>n</w:t>
+      </w:r>
+      <w:r>
+        <w:t xml:space="preserve"> input box with autocomplete will be visible to enter the name of the location to travel should be visible. Below that, a map to view the route should be visible.</w:t>
+      </w:r>
+    </w:p>
+    <w:p>
+      <w:pPr>
+        <w:pStyle w:val="ListParagraph"/>
+        <w:ind w:left="1440"/>
+      </w:pPr>
+    </w:p>
+    <w:p>
+      <w:pPr>
+        <w:pStyle w:val="ListParagraph"/>
+        <w:numPr>
+          <w:ilvl w:val="0"/>
+          <w:numId w:val="11"/>
+        </w:numPr>
+      </w:pPr>
+      <w:r>
+        <w:t>Reports view</w:t>
+      </w:r>
+    </w:p>
+    <w:p>
+      <w:pPr>
+        <w:pStyle w:val="ListParagraph"/>
+        <w:ind w:left="1440"/>
+      </w:pPr>
+      <w:r>
+        <w:t>At the top, 3 options should be visible to select “daily”, “weekly” or “monthly”. Below that view with progress bars showing the completion of tasks should be visible.</w:t>
+      </w:r>
+    </w:p>
+    <w:p>
+      <w:pPr>
+        <w:pStyle w:val="ListParagraph"/>
+        <w:ind w:left="1440"/>
+      </w:pPr>
     </w:p>
     <w:p>
       <w:pPr>
         <w:pStyle w:val="Heading3"/>
         <w:ind w:left="720" w:hanging="720"/>
       </w:pPr>
-      <w:bookmarkStart w:id="21" w:name="_Toc492795839"/>
+      <w:bookmarkStart w:id="18" w:name="_Toc492795839"/>
       <w:r>
         <w:t>Hardware Interfaces</w:t>
       </w:r>
-      <w:bookmarkEnd w:id="21"/>
+      <w:bookmarkEnd w:id="18"/>
     </w:p>
     <w:p>
       <w:pPr>
@@ -5193,11 +5641,11 @@
         <w:pStyle w:val="Heading3"/>
         <w:ind w:left="720" w:hanging="720"/>
       </w:pPr>
-      <w:bookmarkStart w:id="22" w:name="_Toc492795840"/>
+      <w:bookmarkStart w:id="19" w:name="_Toc492795840"/>
       <w:r>
         <w:t>Software Interfaces</w:t>
       </w:r>
-      <w:bookmarkEnd w:id="22"/>
+      <w:bookmarkEnd w:id="19"/>
     </w:p>
     <w:p>
       <w:pPr>
@@ -5205,6 +5653,17 @@
       </w:pPr>
       <w:r>
         <w:t>[This section describes software interfaces to other components of the software system. These may be purchased components, components reused from another application or components being developed for subsystems outside of the scope of this SRS but with which this software application must interact.]</w:t>
+      </w:r>
+    </w:p>
+    <w:p>
+      <w:pPr>
+        <w:pStyle w:val="BodyText"/>
+      </w:pPr>
+      <w:r>
+        <w:t>Th</w:t>
+      </w:r>
+      <w:r>
+        <w:t>e Android application reads and writes data to the web server. The web server reads and writes data to the remote database. These are the two main software interfaces.</w:t>
       </w:r>
     </w:p>
     <w:p>
@@ -5212,10 +5671,140 @@
         <w:pStyle w:val="Heading3"/>
         <w:ind w:left="720" w:hanging="720"/>
       </w:pPr>
-      <w:bookmarkStart w:id="23" w:name="_Toc492795841"/>
+      <w:bookmarkStart w:id="20" w:name="_Toc492795841"/>
       <w:r>
         <w:t>Communications Interfaces</w:t>
       </w:r>
+      <w:bookmarkEnd w:id="20"/>
+    </w:p>
+    <w:p>
+      <w:pPr>
+        <w:pStyle w:val="InfoBlue"/>
+      </w:pPr>
+      <w:r>
+        <w:t>[Describe any communications interfaces to other systems or devices such as local area networks, remote serial devices, and so forth.]</w:t>
+      </w:r>
+    </w:p>
+    <w:p>
+      <w:pPr>
+        <w:pStyle w:val="BodyText"/>
+      </w:pPr>
+      <w:r>
+        <w:t xml:space="preserve">The Android application communicates with the web server by sending HTTP requests. But both the web server and the remote database will be hosted in the same remote host. Therefore, the communication between the web server and the remote database will be handled by the underlying hardware.  </w:t>
+      </w:r>
+    </w:p>
+    <w:p>
+      <w:pPr>
+        <w:pStyle w:val="BodyText"/>
+      </w:pPr>
+    </w:p>
+    <w:p>
+      <w:pPr>
+        <w:pStyle w:val="BodyText"/>
+      </w:pPr>
+    </w:p>
+    <w:p>
+      <w:pPr>
+        <w:pStyle w:val="BodyText"/>
+      </w:pPr>
+    </w:p>
+    <w:p>
+      <w:pPr>
+        <w:pStyle w:val="Heading2"/>
+      </w:pPr>
+      <w:bookmarkStart w:id="21" w:name="_Toc492795842"/>
+      <w:r>
+        <w:lastRenderedPageBreak/>
+        <w:t>Database</w:t>
+      </w:r>
+      <w:r>
+        <w:t xml:space="preserve"> Requirements</w:t>
+      </w:r>
+      <w:bookmarkEnd w:id="21"/>
+    </w:p>
+    <w:p>
+      <w:pPr>
+        <w:pStyle w:val="InfoBlue"/>
+      </w:pPr>
+      <w:r>
+        <w:t xml:space="preserve">[Defines any </w:t>
+      </w:r>
+      <w:r>
+        <w:t>database</w:t>
+      </w:r>
+      <w:r>
+        <w:t xml:space="preserve"> requirements </w:t>
+      </w:r>
+      <w:r>
+        <w:t>for the system</w:t>
+      </w:r>
+      <w:r>
+        <w:t>.]</w:t>
+      </w:r>
+    </w:p>
+    <w:p>
+      <w:pPr>
+        <w:pStyle w:val="BodyText"/>
+      </w:pPr>
+      <w:r>
+        <w:t xml:space="preserve">Lot of daily gathered data will be stored in the remote database. Therefore, the capacity of the database need to be high. To generate predicted schedules a lot of data will be accessed at a time. So, the data should be stored in a way that </w:t>
+      </w:r>
+      <w:r>
+        <w:t>they</w:t>
+      </w:r>
+      <w:r>
+        <w:t xml:space="preserve"> are easily accessible. Suitable integrity constraints should be applied to secure the data. </w:t>
+      </w:r>
+      <w:r>
+        <w:t xml:space="preserve">Use of a NoSQL database in the remote database will ensure the scalability, adaptability and manageability of the </w:t>
+      </w:r>
+      <w:r>
+        <w:t>database.</w:t>
+      </w:r>
+      <w:r>
+        <w:t xml:space="preserve">  </w:t>
+      </w:r>
+    </w:p>
+    <w:p>
+      <w:pPr>
+        <w:pStyle w:val="Heading2"/>
+      </w:pPr>
+      <w:bookmarkStart w:id="22" w:name="_Toc492795843"/>
+      <w:r>
+        <w:t xml:space="preserve">Licensing, </w:t>
+      </w:r>
+      <w:r>
+        <w:t>Legal, Copyright, and Other Notices</w:t>
+      </w:r>
+      <w:bookmarkEnd w:id="22"/>
+    </w:p>
+    <w:p>
+      <w:pPr>
+        <w:pStyle w:val="InfoBlue"/>
+      </w:pPr>
+      <w:r>
+        <w:t>[Defines any licensing enforcement requirements or other usage restriction requirements that are to be exhibited by the software.]</w:t>
+      </w:r>
+    </w:p>
+    <w:p>
+      <w:pPr>
+        <w:pStyle w:val="InfoBlue"/>
+      </w:pPr>
+      <w:r>
+        <w:t xml:space="preserve"> </w:t>
+      </w:r>
+      <w:r>
+        <w:t>[This section describes any necessary legal disclaimers, warranties, copyright notices, patent notices, wordmark, trademark, or logo compliance issues for the software.]</w:t>
+      </w:r>
+    </w:p>
+    <w:p>
+      <w:pPr>
+        <w:pStyle w:val="Heading2"/>
+      </w:pPr>
+      <w:bookmarkStart w:id="23" w:name="_Toc492795844"/>
+      <w:r>
+        <w:t>Applicable Standards</w:t>
+      </w:r>
       <w:bookmarkEnd w:id="23"/>
     </w:p>
     <w:p>
@@ -5223,101 +5812,18 @@
         <w:pStyle w:val="InfoBlue"/>
       </w:pPr>
       <w:r>
-        <w:t>[Describe any communications interfaces to other systems or devices such as local area networks, remote serial devices, and so forth.]</w:t>
-      </w:r>
-    </w:p>
-    <w:p>
-      <w:pPr>
-        <w:pStyle w:val="Heading2"/>
-      </w:pPr>
-      <w:bookmarkStart w:id="24" w:name="_Toc492795842"/>
-      <w:r>
-        <w:t>Database</w:t>
-      </w:r>
-      <w:r>
-        <w:t xml:space="preserve"> Requirements</w:t>
+        <w:t>[This section describes by reference any applicable standard and the specific sections of any such standards which apply to the system being described. For example, this could include legal, quality and regulatory standards, industry standards for usability, interoperability, internationalization, operating system compliance, and so forth.]</w:t>
+      </w:r>
+    </w:p>
+    <w:p>
+      <w:pPr>
+        <w:pStyle w:val="Heading1"/>
+      </w:pPr>
+      <w:bookmarkStart w:id="24" w:name="_Toc492795845"/>
+      <w:r>
+        <w:t>Supporting Information</w:t>
       </w:r>
       <w:bookmarkEnd w:id="24"/>
-    </w:p>
-    <w:p>
-      <w:pPr>
-        <w:pStyle w:val="InfoBlue"/>
-      </w:pPr>
-      <w:r>
-        <w:t xml:space="preserve">[Defines any </w:t>
-      </w:r>
-      <w:r>
-        <w:t>database</w:t>
-      </w:r>
-      <w:r>
-        <w:t xml:space="preserve"> requirements </w:t>
-      </w:r>
-      <w:r>
-        <w:t>for the system</w:t>
-      </w:r>
-      <w:r>
-        <w:t>.]</w:t>
-      </w:r>
-    </w:p>
-    <w:p>
-      <w:pPr>
-        <w:pStyle w:val="Heading2"/>
-      </w:pPr>
-      <w:bookmarkStart w:id="25" w:name="_Toc492795843"/>
-      <w:r>
-        <w:t xml:space="preserve">Licensing, </w:t>
-      </w:r>
-      <w:r>
-        <w:t>Legal, Copyright, and Other Notices</w:t>
-      </w:r>
-      <w:bookmarkEnd w:id="25"/>
-    </w:p>
-    <w:p>
-      <w:pPr>
-        <w:pStyle w:val="InfoBlue"/>
-      </w:pPr>
-      <w:r>
-        <w:t>[Defines any licensing enforcement requirements or other usage restriction requirements that are to be exhibited by the software.]</w:t>
-      </w:r>
-    </w:p>
-    <w:p>
-      <w:pPr>
-        <w:pStyle w:val="InfoBlue"/>
-      </w:pPr>
-      <w:r>
-        <w:t xml:space="preserve"> </w:t>
-      </w:r>
-      <w:r>
-        <w:t>[This section describes any necessary legal disclaimers, warranties, copyright notices, patent notices, wordmark, trademark, or logo compliance issues for the software.]</w:t>
-      </w:r>
-    </w:p>
-    <w:p>
-      <w:pPr>
-        <w:pStyle w:val="Heading2"/>
-      </w:pPr>
-      <w:bookmarkStart w:id="26" w:name="_Toc492795844"/>
-      <w:r>
-        <w:t>Applicable Standards</w:t>
-      </w:r>
-      <w:bookmarkEnd w:id="26"/>
-    </w:p>
-    <w:p>
-      <w:pPr>
-        <w:pStyle w:val="InfoBlue"/>
-      </w:pPr>
-      <w:r>
-        <w:t>[This section describes by reference any applicable standard and the specific sections of any such standards which apply to the system being described. For example, this could include legal, quality and regulatory standards, industry standards for usability, interoperability, internationalization, operating system compliance, and so forth.]</w:t>
-      </w:r>
-    </w:p>
-    <w:p>
-      <w:pPr>
-        <w:pStyle w:val="Heading1"/>
-      </w:pPr>
-      <w:bookmarkStart w:id="27" w:name="_Toc492795845"/>
-      <w:r>
-        <w:t>Supporting Information</w:t>
-      </w:r>
-      <w:bookmarkEnd w:id="27"/>
     </w:p>
     <w:p>
       <w:pPr>
@@ -5394,25 +5900,25 @@
           <w:bCs/>
           <w:color w:val="0070C0"/>
         </w:rPr>
-        <w:t>Refer any data/ information in a standard format (eg. IEEE referencing style)</w:t>
-      </w:r>
-    </w:p>
-    <w:p>
-      <w:pPr>
-        <w:pStyle w:val="BodyText"/>
+        <w:t>Refer any data/ information in a standard format (</w:t>
+      </w:r>
+      <w:proofErr w:type="spellStart"/>
+      <w:r>
         <w:rPr>
           <w:b/>
           <w:bCs/>
           <w:color w:val="0070C0"/>
         </w:rPr>
-      </w:pPr>
+        <w:t>eg</w:t>
+      </w:r>
+      <w:proofErr w:type="spellEnd"/>
       <w:r>
         <w:rPr>
           <w:b/>
           <w:bCs/>
           <w:color w:val="0070C0"/>
         </w:rPr>
-        <w:t xml:space="preserve">For different algorithms/ techniques/ theories you can refer text books. </w:t>
+        <w:t>. IEEE referencing style)</w:t>
       </w:r>
     </w:p>
     <w:p>
@@ -5430,7 +5936,7 @@
           <w:bCs/>
           <w:color w:val="0070C0"/>
         </w:rPr>
-        <w:t xml:space="preserve">For tools you can refer web pages. </w:t>
+        <w:t xml:space="preserve">For different algorithms/ techniques/ theories you can refer text books. </w:t>
       </w:r>
     </w:p>
     <w:p>
@@ -5448,7 +5954,7 @@
           <w:bCs/>
           <w:color w:val="0070C0"/>
         </w:rPr>
-        <w:t>For similar work you can refer research paper articles that describe the work.</w:t>
+        <w:t xml:space="preserve">For tools you can refer web pages. </w:t>
       </w:r>
     </w:p>
     <w:p>
@@ -5466,8 +5972,35 @@
           <w:bCs/>
           <w:color w:val="0070C0"/>
         </w:rPr>
-        <w:lastRenderedPageBreak/>
-        <w:t>You may include white paper articles for the description of technologies; web URL for the tool references. When you refer such a web page, you have to indicate the (Accessed on &lt;&lt;date&gt;&gt;)</w:t>
+        <w:t>For similar work you can refer research paper articles that describe the work.</w:t>
+      </w:r>
+    </w:p>
+    <w:p>
+      <w:pPr>
+        <w:pStyle w:val="BodyText"/>
+        <w:rPr>
+          <w:b/>
+          <w:bCs/>
+          <w:color w:val="0070C0"/>
+        </w:rPr>
+      </w:pPr>
+      <w:r>
+        <w:rPr>
+          <w:b/>
+          <w:bCs/>
+          <w:color w:val="0070C0"/>
+        </w:rPr>
+        <w:t xml:space="preserve">You may include white paper articles for the description of technologies; web URL for the tool </w:t>
+      </w:r>
+      <w:bookmarkStart w:id="25" w:name="_GoBack"/>
+      <w:bookmarkEnd w:id="25"/>
+      <w:r>
+        <w:rPr>
+          <w:b/>
+          <w:bCs/>
+          <w:color w:val="0070C0"/>
+        </w:rPr>
+        <w:t>references. When you refer such a web page, you have to indicate the (Accessed on &lt;&lt;date&gt;&gt;)</w:t>
       </w:r>
     </w:p>
     <w:sectPr>
@@ -5672,7 +6205,7 @@
               <w:rStyle w:val="PageNumber"/>
               <w:noProof/>
             </w:rPr>
-            <w:t>13</w:t>
+            <w:t>14</w:t>
           </w:r>
           <w:r>
             <w:rPr>
@@ -5888,7 +6421,23 @@
         </w:tcPr>
         <w:p>
           <w:r>
-            <w:t xml:space="preserve">  Date:  &lt;dd/mmm/yy&gt;</w:t>
+            <w:t xml:space="preserve">  Date:  &lt;</w:t>
+          </w:r>
+          <w:proofErr w:type="spellStart"/>
+          <w:r>
+            <w:t>dd</w:t>
+          </w:r>
+          <w:proofErr w:type="spellEnd"/>
+          <w:r>
+            <w:t>/mmm/</w:t>
+          </w:r>
+          <w:proofErr w:type="spellStart"/>
+          <w:r>
+            <w:t>yy</w:t>
+          </w:r>
+          <w:proofErr w:type="spellEnd"/>
+          <w:r>
+            <w:t>&gt;</w:t>
           </w:r>
         </w:p>
       </w:tc>
@@ -6373,7 +6922,7 @@
   <w:abstractNum w:abstractNumId="4" w15:restartNumberingAfterBreak="0">
     <w:nsid w:val="19481A30"/>
     <w:multiLevelType w:val="hybridMultilevel"/>
-    <w:tmpl w:val="DE8E7AB6"/>
+    <w:tmpl w:val="453EC1FA"/>
     <w:lvl w:ilvl="0" w:tplc="04090001">
       <w:start w:val="1"/>
       <w:numFmt w:val="bullet"/>

</xml_diff>